<commit_message>
ky thuat phan mem
</commit_message>
<xml_diff>
--- a/Baocao.docx
+++ b/Baocao.docx
@@ -73,13 +73,16 @@
       </w:pPr>
       <w:sdt>
         <w:sdtPr>
+          <w:rPr>
+            <w:rFonts w:ascii="Times New Roman" w:hAnsi="Times New Roman" w:cs="Times New Roman"/>
+          </w:rPr>
           <w:tag w:val="goog_rdk_0"/>
           <w:id w:val="-303855055"/>
         </w:sdtPr>
         <w:sdtContent>
           <w:r>
             <w:rPr>
-              <w:rFonts w:ascii="Cardo" w:eastAsia="Cardo" w:hAnsi="Cardo" w:cs="Cardo"/>
+              <w:rFonts w:ascii="Times New Roman" w:eastAsia="Cardo" w:hAnsi="Times New Roman" w:cs="Times New Roman"/>
               <w:b/>
               <w:color w:val="000000"/>
               <w:sz w:val="28"/>
@@ -1143,7 +1146,7 @@
           <w:pPr>
             <w:pStyle w:val="TOC1"/>
             <w:rPr>
-              <w:rFonts w:asciiTheme="minorHAnsi" w:eastAsiaTheme="minorEastAsia" w:hAnsiTheme="minorHAnsi" w:cstheme="minorBidi"/>
+              <w:rFonts w:eastAsiaTheme="minorEastAsia"/>
               <w:sz w:val="22"/>
               <w:szCs w:val="22"/>
             </w:rPr>
@@ -1193,7 +1196,7 @@
               <w:tab w:val="right" w:leader="dot" w:pos="9350"/>
             </w:tabs>
             <w:rPr>
-              <w:rFonts w:asciiTheme="minorHAnsi" w:eastAsiaTheme="minorEastAsia" w:hAnsiTheme="minorHAnsi" w:cstheme="minorBidi"/>
+              <w:rFonts w:ascii="Times New Roman" w:eastAsiaTheme="minorEastAsia" w:hAnsi="Times New Roman" w:cs="Times New Roman"/>
               <w:noProof/>
               <w:sz w:val="22"/>
               <w:szCs w:val="22"/>
@@ -1203,12 +1206,14 @@
             <w:r>
               <w:rPr>
                 <w:rStyle w:val="Hyperlink"/>
+                <w:rFonts w:ascii="Times New Roman" w:hAnsi="Times New Roman" w:cs="Times New Roman"/>
                 <w:noProof/>
               </w:rPr>
               <w:t>1.1 Đặt bài toán</w:t>
             </w:r>
             <w:r>
               <w:rPr>
+                <w:rFonts w:ascii="Times New Roman" w:hAnsi="Times New Roman" w:cs="Times New Roman"/>
                 <w:noProof/>
                 <w:webHidden/>
               </w:rPr>
@@ -1216,6 +1221,7 @@
             </w:r>
             <w:r>
               <w:rPr>
+                <w:rFonts w:ascii="Times New Roman" w:hAnsi="Times New Roman" w:cs="Times New Roman"/>
                 <w:noProof/>
                 <w:webHidden/>
               </w:rPr>
@@ -1230,7 +1236,7 @@
               <w:tab w:val="right" w:leader="dot" w:pos="9350"/>
             </w:tabs>
             <w:rPr>
-              <w:rFonts w:asciiTheme="minorHAnsi" w:eastAsiaTheme="minorEastAsia" w:hAnsiTheme="minorHAnsi" w:cstheme="minorBidi"/>
+              <w:rFonts w:ascii="Times New Roman" w:eastAsiaTheme="minorEastAsia" w:hAnsi="Times New Roman" w:cs="Times New Roman"/>
               <w:noProof/>
               <w:sz w:val="22"/>
               <w:szCs w:val="22"/>
@@ -1240,12 +1246,14 @@
             <w:r>
               <w:rPr>
                 <w:rStyle w:val="Hyperlink"/>
+                <w:rFonts w:ascii="Times New Roman" w:hAnsi="Times New Roman" w:cs="Times New Roman"/>
                 <w:noProof/>
               </w:rPr>
               <w:t>1.2 Mô tả</w:t>
             </w:r>
             <w:r>
               <w:rPr>
+                <w:rFonts w:ascii="Times New Roman" w:hAnsi="Times New Roman" w:cs="Times New Roman"/>
                 <w:noProof/>
                 <w:webHidden/>
               </w:rPr>
@@ -1253,6 +1261,7 @@
             </w:r>
             <w:r>
               <w:rPr>
+                <w:rFonts w:ascii="Times New Roman" w:hAnsi="Times New Roman" w:cs="Times New Roman"/>
                 <w:noProof/>
                 <w:webHidden/>
               </w:rPr>
@@ -1267,7 +1276,7 @@
               <w:tab w:val="right" w:leader="dot" w:pos="9350"/>
             </w:tabs>
             <w:rPr>
-              <w:rFonts w:asciiTheme="minorHAnsi" w:eastAsiaTheme="minorEastAsia" w:hAnsiTheme="minorHAnsi" w:cstheme="minorBidi"/>
+              <w:rFonts w:ascii="Times New Roman" w:eastAsiaTheme="minorEastAsia" w:hAnsi="Times New Roman" w:cs="Times New Roman"/>
               <w:noProof/>
               <w:sz w:val="22"/>
               <w:szCs w:val="22"/>
@@ -1277,12 +1286,14 @@
             <w:r>
               <w:rPr>
                 <w:rStyle w:val="Hyperlink"/>
+                <w:rFonts w:ascii="Times New Roman" w:hAnsi="Times New Roman" w:cs="Times New Roman"/>
                 <w:noProof/>
               </w:rPr>
               <w:t>1.3 Giải pháp</w:t>
             </w:r>
             <w:r>
               <w:rPr>
+                <w:rFonts w:ascii="Times New Roman" w:hAnsi="Times New Roman" w:cs="Times New Roman"/>
                 <w:noProof/>
                 <w:webHidden/>
               </w:rPr>
@@ -1290,6 +1301,7 @@
             </w:r>
             <w:r>
               <w:rPr>
+                <w:rFonts w:ascii="Times New Roman" w:hAnsi="Times New Roman" w:cs="Times New Roman"/>
                 <w:noProof/>
                 <w:webHidden/>
               </w:rPr>
@@ -1301,7 +1313,7 @@
           <w:pPr>
             <w:pStyle w:val="TOC1"/>
             <w:rPr>
-              <w:rFonts w:asciiTheme="minorHAnsi" w:eastAsiaTheme="minorEastAsia" w:hAnsiTheme="minorHAnsi" w:cstheme="minorBidi"/>
+              <w:rFonts w:eastAsiaTheme="minorEastAsia"/>
               <w:sz w:val="22"/>
               <w:szCs w:val="22"/>
             </w:rPr>
@@ -1335,7 +1347,7 @@
               <w:tab w:val="right" w:leader="dot" w:pos="9350"/>
             </w:tabs>
             <w:rPr>
-              <w:rFonts w:asciiTheme="minorHAnsi" w:eastAsiaTheme="minorEastAsia" w:hAnsiTheme="minorHAnsi" w:cstheme="minorBidi"/>
+              <w:rFonts w:ascii="Times New Roman" w:eastAsiaTheme="minorEastAsia" w:hAnsi="Times New Roman" w:cs="Times New Roman"/>
               <w:noProof/>
               <w:sz w:val="22"/>
               <w:szCs w:val="22"/>
@@ -1345,13 +1357,14 @@
             <w:r>
               <w:rPr>
                 <w:rStyle w:val="Hyperlink"/>
+                <w:rFonts w:ascii="Times New Roman" w:hAnsi="Times New Roman" w:cs="Times New Roman"/>
                 <w:noProof/>
               </w:rPr>
               <w:t>2.1</w:t>
             </w:r>
             <w:r>
               <w:rPr>
-                <w:rFonts w:asciiTheme="minorHAnsi" w:eastAsiaTheme="minorEastAsia" w:hAnsiTheme="minorHAnsi" w:cstheme="minorBidi"/>
+                <w:rFonts w:ascii="Times New Roman" w:eastAsiaTheme="minorEastAsia" w:hAnsi="Times New Roman" w:cs="Times New Roman"/>
                 <w:noProof/>
                 <w:sz w:val="22"/>
                 <w:szCs w:val="22"/>
@@ -1361,12 +1374,14 @@
             <w:r>
               <w:rPr>
                 <w:rStyle w:val="Hyperlink"/>
+                <w:rFonts w:ascii="Times New Roman" w:hAnsi="Times New Roman" w:cs="Times New Roman"/>
                 <w:noProof/>
               </w:rPr>
               <w:t>Yêu cầu của hệ thống:</w:t>
             </w:r>
             <w:r>
               <w:rPr>
+                <w:rFonts w:ascii="Times New Roman" w:hAnsi="Times New Roman" w:cs="Times New Roman"/>
                 <w:noProof/>
                 <w:webHidden/>
               </w:rPr>
@@ -1374,6 +1389,7 @@
             </w:r>
             <w:r>
               <w:rPr>
+                <w:rFonts w:ascii="Times New Roman" w:hAnsi="Times New Roman" w:cs="Times New Roman"/>
                 <w:noProof/>
                 <w:webHidden/>
               </w:rPr>
@@ -1388,7 +1404,7 @@
               <w:tab w:val="right" w:leader="dot" w:pos="9350"/>
             </w:tabs>
             <w:rPr>
-              <w:rFonts w:asciiTheme="minorHAnsi" w:eastAsiaTheme="minorEastAsia" w:hAnsiTheme="minorHAnsi" w:cstheme="minorBidi"/>
+              <w:rFonts w:ascii="Times New Roman" w:eastAsiaTheme="minorEastAsia" w:hAnsi="Times New Roman" w:cs="Times New Roman"/>
               <w:noProof/>
               <w:sz w:val="22"/>
               <w:szCs w:val="22"/>
@@ -1398,6 +1414,7 @@
             <w:r>
               <w:rPr>
                 <w:rStyle w:val="Hyperlink"/>
+                <w:rFonts w:ascii="Times New Roman" w:hAnsi="Times New Roman" w:cs="Times New Roman"/>
                 <w:noProof/>
               </w:rPr>
               <w:t xml:space="preserve">2.2 </w:t>
@@ -1405,6 +1422,7 @@
             <w:r>
               <w:rPr>
                 <w:rStyle w:val="Hyperlink"/>
+                <w:rFonts w:ascii="Times New Roman" w:hAnsi="Times New Roman" w:cs="Times New Roman"/>
                 <w:noProof/>
               </w:rPr>
               <w:t xml:space="preserve">     </w:t>
@@ -1412,26 +1430,14 @@
             <w:r>
               <w:rPr>
                 <w:rStyle w:val="Hyperlink"/>
-                <w:noProof/>
-              </w:rPr>
-              <w:t>Yêu cầu cụ</w:t>
-            </w:r>
-            <w:r>
-              <w:rPr>
-                <w:rStyle w:val="Hyperlink"/>
-                <w:noProof/>
-              </w:rPr>
-              <w:t xml:space="preserve"> </w:t>
-            </w:r>
-            <w:r>
-              <w:rPr>
-                <w:rStyle w:val="Hyperlink"/>
-                <w:noProof/>
-              </w:rPr>
-              <w:t>thể từng chức năng:</w:t>
-            </w:r>
-            <w:r>
-              <w:rPr>
+                <w:rFonts w:ascii="Times New Roman" w:hAnsi="Times New Roman" w:cs="Times New Roman"/>
+                <w:noProof/>
+              </w:rPr>
+              <w:t>Yêu cầu cụ thể từng chức năng:</w:t>
+            </w:r>
+            <w:r>
+              <w:rPr>
+                <w:rFonts w:ascii="Times New Roman" w:hAnsi="Times New Roman" w:cs="Times New Roman"/>
                 <w:noProof/>
                 <w:webHidden/>
               </w:rPr>
@@ -1439,6 +1445,7 @@
             </w:r>
             <w:r>
               <w:rPr>
+                <w:rFonts w:ascii="Times New Roman" w:hAnsi="Times New Roman" w:cs="Times New Roman"/>
                 <w:noProof/>
                 <w:webHidden/>
               </w:rPr>
@@ -1450,7 +1457,7 @@
           <w:pPr>
             <w:pStyle w:val="TOC1"/>
             <w:rPr>
-              <w:rFonts w:asciiTheme="minorHAnsi" w:eastAsiaTheme="minorEastAsia" w:hAnsiTheme="minorHAnsi" w:cstheme="minorBidi"/>
+              <w:rFonts w:eastAsiaTheme="minorEastAsia"/>
               <w:sz w:val="22"/>
               <w:szCs w:val="22"/>
             </w:rPr>
@@ -1483,7 +1490,7 @@
               <w:tab w:val="right" w:leader="dot" w:pos="9350"/>
             </w:tabs>
             <w:rPr>
-              <w:rFonts w:asciiTheme="minorHAnsi" w:eastAsiaTheme="minorEastAsia" w:hAnsiTheme="minorHAnsi" w:cstheme="minorBidi"/>
+              <w:rFonts w:ascii="Times New Roman" w:eastAsiaTheme="minorEastAsia" w:hAnsi="Times New Roman" w:cs="Times New Roman"/>
               <w:noProof/>
               <w:sz w:val="22"/>
               <w:szCs w:val="22"/>
@@ -1493,12 +1500,14 @@
             <w:r>
               <w:rPr>
                 <w:rStyle w:val="Hyperlink"/>
+                <w:rFonts w:ascii="Times New Roman" w:hAnsi="Times New Roman" w:cs="Times New Roman"/>
                 <w:noProof/>
               </w:rPr>
               <w:t>3.1 Biểu đồ ca sử dụng mức tổng thể của hệ thống</w:t>
             </w:r>
             <w:r>
               <w:rPr>
+                <w:rFonts w:ascii="Times New Roman" w:hAnsi="Times New Roman" w:cs="Times New Roman"/>
                 <w:noProof/>
                 <w:webHidden/>
               </w:rPr>
@@ -1506,6 +1515,7 @@
             </w:r>
             <w:r>
               <w:rPr>
+                <w:rFonts w:ascii="Times New Roman" w:hAnsi="Times New Roman" w:cs="Times New Roman"/>
                 <w:noProof/>
                 <w:webHidden/>
               </w:rPr>
@@ -1520,7 +1530,7 @@
               <w:tab w:val="right" w:leader="dot" w:pos="9350"/>
             </w:tabs>
             <w:rPr>
-              <w:rFonts w:asciiTheme="minorHAnsi" w:eastAsiaTheme="minorEastAsia" w:hAnsiTheme="minorHAnsi" w:cstheme="minorBidi"/>
+              <w:rFonts w:ascii="Times New Roman" w:eastAsiaTheme="minorEastAsia" w:hAnsi="Times New Roman" w:cs="Times New Roman"/>
               <w:noProof/>
               <w:sz w:val="22"/>
               <w:szCs w:val="22"/>
@@ -1530,12 +1540,14 @@
             <w:r>
               <w:rPr>
                 <w:rStyle w:val="Hyperlink"/>
+                <w:rFonts w:ascii="Times New Roman" w:hAnsi="Times New Roman" w:cs="Times New Roman"/>
                 <w:noProof/>
               </w:rPr>
               <w:t>3.2 Mô hình ca sử dụng</w:t>
             </w:r>
             <w:r>
               <w:rPr>
+                <w:rFonts w:ascii="Times New Roman" w:hAnsi="Times New Roman" w:cs="Times New Roman"/>
                 <w:noProof/>
                 <w:webHidden/>
               </w:rPr>
@@ -1543,6 +1555,7 @@
             </w:r>
             <w:r>
               <w:rPr>
+                <w:rFonts w:ascii="Times New Roman" w:hAnsi="Times New Roman" w:cs="Times New Roman"/>
                 <w:noProof/>
                 <w:webHidden/>
               </w:rPr>
@@ -1557,7 +1570,7 @@
               <w:tab w:val="right" w:leader="dot" w:pos="9350"/>
             </w:tabs>
             <w:rPr>
-              <w:rFonts w:asciiTheme="minorHAnsi" w:eastAsiaTheme="minorEastAsia" w:hAnsiTheme="minorHAnsi" w:cstheme="minorBidi"/>
+              <w:rFonts w:ascii="Times New Roman" w:eastAsiaTheme="minorEastAsia" w:hAnsi="Times New Roman" w:cs="Times New Roman"/>
               <w:noProof/>
               <w:sz w:val="22"/>
               <w:szCs w:val="22"/>
@@ -1574,6 +1587,7 @@
             </w:r>
             <w:r>
               <w:rPr>
+                <w:rFonts w:ascii="Times New Roman" w:hAnsi="Times New Roman" w:cs="Times New Roman"/>
                 <w:noProof/>
                 <w:webHidden/>
               </w:rPr>
@@ -1581,6 +1595,7 @@
             </w:r>
             <w:r>
               <w:rPr>
+                <w:rFonts w:ascii="Times New Roman" w:hAnsi="Times New Roman" w:cs="Times New Roman"/>
                 <w:noProof/>
                 <w:webHidden/>
               </w:rPr>
@@ -1595,7 +1610,7 @@
               <w:tab w:val="right" w:leader="dot" w:pos="9350"/>
             </w:tabs>
             <w:rPr>
-              <w:rFonts w:asciiTheme="minorHAnsi" w:eastAsiaTheme="minorEastAsia" w:hAnsiTheme="minorHAnsi" w:cstheme="minorBidi"/>
+              <w:rFonts w:ascii="Times New Roman" w:eastAsiaTheme="minorEastAsia" w:hAnsi="Times New Roman" w:cs="Times New Roman"/>
               <w:noProof/>
               <w:sz w:val="22"/>
               <w:szCs w:val="22"/>
@@ -1608,26 +1623,11 @@
                 <w:rFonts w:ascii="Times New Roman" w:eastAsia="Times New Roman" w:hAnsi="Times New Roman" w:cs="Times New Roman"/>
                 <w:noProof/>
               </w:rPr>
-              <w:t>3.2.1.1 Use Case đă</w:t>
-            </w:r>
-            <w:r>
-              <w:rPr>
-                <w:rStyle w:val="Hyperlink"/>
-                <w:rFonts w:ascii="Times New Roman" w:eastAsia="Times New Roman" w:hAnsi="Times New Roman" w:cs="Times New Roman"/>
-                <w:noProof/>
-              </w:rPr>
-              <w:t>n</w:t>
-            </w:r>
-            <w:r>
-              <w:rPr>
-                <w:rStyle w:val="Hyperlink"/>
-                <w:rFonts w:ascii="Times New Roman" w:eastAsia="Times New Roman" w:hAnsi="Times New Roman" w:cs="Times New Roman"/>
-                <w:noProof/>
-              </w:rPr>
-              <w:t>g ký:</w:t>
-            </w:r>
-            <w:r>
-              <w:rPr>
+              <w:t>3.2.1.1 Use Case đăng ký:</w:t>
+            </w:r>
+            <w:r>
+              <w:rPr>
+                <w:rFonts w:ascii="Times New Roman" w:hAnsi="Times New Roman" w:cs="Times New Roman"/>
                 <w:noProof/>
                 <w:webHidden/>
               </w:rPr>
@@ -1635,6 +1635,7 @@
             </w:r>
             <w:r>
               <w:rPr>
+                <w:rFonts w:ascii="Times New Roman" w:hAnsi="Times New Roman" w:cs="Times New Roman"/>
                 <w:noProof/>
                 <w:webHidden/>
               </w:rPr>
@@ -1649,7 +1650,7 @@
               <w:tab w:val="right" w:leader="dot" w:pos="9350"/>
             </w:tabs>
             <w:rPr>
-              <w:rFonts w:asciiTheme="minorHAnsi" w:eastAsiaTheme="minorEastAsia" w:hAnsiTheme="minorHAnsi" w:cstheme="minorBidi"/>
+              <w:rFonts w:ascii="Times New Roman" w:eastAsiaTheme="minorEastAsia" w:hAnsi="Times New Roman" w:cs="Times New Roman"/>
               <w:noProof/>
               <w:sz w:val="22"/>
               <w:szCs w:val="22"/>
@@ -1662,26 +1663,11 @@
                 <w:rFonts w:ascii="Times New Roman" w:eastAsia="Times New Roman" w:hAnsi="Times New Roman" w:cs="Times New Roman"/>
                 <w:noProof/>
               </w:rPr>
-              <w:t>3.2.1.2 Use Cas</w:t>
-            </w:r>
-            <w:r>
-              <w:rPr>
-                <w:rStyle w:val="Hyperlink"/>
-                <w:rFonts w:ascii="Times New Roman" w:eastAsia="Times New Roman" w:hAnsi="Times New Roman" w:cs="Times New Roman"/>
-                <w:noProof/>
-              </w:rPr>
-              <w:t>e</w:t>
-            </w:r>
-            <w:r>
-              <w:rPr>
-                <w:rStyle w:val="Hyperlink"/>
-                <w:rFonts w:ascii="Times New Roman" w:eastAsia="Times New Roman" w:hAnsi="Times New Roman" w:cs="Times New Roman"/>
-                <w:noProof/>
-              </w:rPr>
-              <w:t xml:space="preserve"> đăng nhập:</w:t>
-            </w:r>
-            <w:r>
-              <w:rPr>
+              <w:t>3.2.1.2 Use Case đăng nhập:</w:t>
+            </w:r>
+            <w:r>
+              <w:rPr>
+                <w:rFonts w:ascii="Times New Roman" w:hAnsi="Times New Roman" w:cs="Times New Roman"/>
                 <w:noProof/>
                 <w:webHidden/>
               </w:rPr>
@@ -1689,6 +1675,7 @@
             </w:r>
             <w:r>
               <w:rPr>
+                <w:rFonts w:ascii="Times New Roman" w:hAnsi="Times New Roman" w:cs="Times New Roman"/>
                 <w:noProof/>
                 <w:webHidden/>
               </w:rPr>
@@ -1696,6 +1683,7 @@
             </w:r>
             <w:r>
               <w:rPr>
+                <w:rFonts w:ascii="Times New Roman" w:hAnsi="Times New Roman" w:cs="Times New Roman"/>
                 <w:noProof/>
                 <w:webHidden/>
               </w:rPr>
@@ -1703,12 +1691,14 @@
             </w:r>
             <w:r>
               <w:rPr>
-                <w:noProof/>
-                <w:webHidden/>
-              </w:rPr>
-            </w:r>
-            <w:r>
-              <w:rPr>
+                <w:rFonts w:ascii="Times New Roman" w:hAnsi="Times New Roman" w:cs="Times New Roman"/>
+                <w:noProof/>
+                <w:webHidden/>
+              </w:rPr>
+            </w:r>
+            <w:r>
+              <w:rPr>
+                <w:rFonts w:ascii="Times New Roman" w:hAnsi="Times New Roman" w:cs="Times New Roman"/>
                 <w:noProof/>
                 <w:webHidden/>
               </w:rPr>
@@ -1716,6 +1706,7 @@
             </w:r>
             <w:r>
               <w:rPr>
+                <w:rFonts w:ascii="Times New Roman" w:hAnsi="Times New Roman" w:cs="Times New Roman"/>
                 <w:noProof/>
                 <w:webHidden/>
               </w:rPr>
@@ -1723,6 +1714,7 @@
             </w:r>
             <w:r>
               <w:rPr>
+                <w:rFonts w:ascii="Times New Roman" w:hAnsi="Times New Roman" w:cs="Times New Roman"/>
                 <w:noProof/>
                 <w:webHidden/>
               </w:rPr>
@@ -1730,6 +1722,7 @@
             </w:r>
             <w:r>
               <w:rPr>
+                <w:rFonts w:ascii="Times New Roman" w:hAnsi="Times New Roman" w:cs="Times New Roman"/>
                 <w:noProof/>
                 <w:webHidden/>
               </w:rPr>
@@ -1744,7 +1737,7 @@
               <w:tab w:val="right" w:leader="dot" w:pos="9350"/>
             </w:tabs>
             <w:rPr>
-              <w:rFonts w:asciiTheme="minorHAnsi" w:eastAsiaTheme="minorEastAsia" w:hAnsiTheme="minorHAnsi" w:cstheme="minorBidi"/>
+              <w:rFonts w:ascii="Times New Roman" w:eastAsiaTheme="minorEastAsia" w:hAnsi="Times New Roman" w:cs="Times New Roman"/>
               <w:noProof/>
               <w:sz w:val="22"/>
               <w:szCs w:val="22"/>
@@ -1754,12 +1747,14 @@
             <w:r>
               <w:rPr>
                 <w:rStyle w:val="Hyperlink"/>
+                <w:rFonts w:ascii="Times New Roman" w:hAnsi="Times New Roman" w:cs="Times New Roman"/>
                 <w:noProof/>
               </w:rPr>
               <w:t>3.3 Biểu đồ hoạt động</w:t>
             </w:r>
             <w:r>
               <w:rPr>
+                <w:rFonts w:ascii="Times New Roman" w:hAnsi="Times New Roman" w:cs="Times New Roman"/>
                 <w:noProof/>
                 <w:webHidden/>
               </w:rPr>
@@ -1767,6 +1762,7 @@
             </w:r>
             <w:r>
               <w:rPr>
+                <w:rFonts w:ascii="Times New Roman" w:hAnsi="Times New Roman" w:cs="Times New Roman"/>
                 <w:noProof/>
                 <w:webHidden/>
               </w:rPr>
@@ -1774,6 +1770,7 @@
             </w:r>
             <w:r>
               <w:rPr>
+                <w:rFonts w:ascii="Times New Roman" w:hAnsi="Times New Roman" w:cs="Times New Roman"/>
                 <w:noProof/>
                 <w:webHidden/>
               </w:rPr>
@@ -1781,12 +1778,14 @@
             </w:r>
             <w:r>
               <w:rPr>
-                <w:noProof/>
-                <w:webHidden/>
-              </w:rPr>
-            </w:r>
-            <w:r>
-              <w:rPr>
+                <w:rFonts w:ascii="Times New Roman" w:hAnsi="Times New Roman" w:cs="Times New Roman"/>
+                <w:noProof/>
+                <w:webHidden/>
+              </w:rPr>
+            </w:r>
+            <w:r>
+              <w:rPr>
+                <w:rFonts w:ascii="Times New Roman" w:hAnsi="Times New Roman" w:cs="Times New Roman"/>
                 <w:noProof/>
                 <w:webHidden/>
               </w:rPr>
@@ -1794,6 +1793,7 @@
             </w:r>
             <w:r>
               <w:rPr>
+                <w:rFonts w:ascii="Times New Roman" w:hAnsi="Times New Roman" w:cs="Times New Roman"/>
                 <w:noProof/>
                 <w:webHidden/>
               </w:rPr>
@@ -1801,6 +1801,7 @@
             </w:r>
             <w:r>
               <w:rPr>
+                <w:rFonts w:ascii="Times New Roman" w:hAnsi="Times New Roman" w:cs="Times New Roman"/>
                 <w:noProof/>
                 <w:webHidden/>
               </w:rPr>
@@ -1808,6 +1809,7 @@
             </w:r>
             <w:r>
               <w:rPr>
+                <w:rFonts w:ascii="Times New Roman" w:hAnsi="Times New Roman" w:cs="Times New Roman"/>
                 <w:noProof/>
                 <w:webHidden/>
               </w:rPr>
@@ -1822,7 +1824,7 @@
               <w:tab w:val="right" w:leader="dot" w:pos="9350"/>
             </w:tabs>
             <w:rPr>
-              <w:rFonts w:asciiTheme="minorHAnsi" w:eastAsiaTheme="minorEastAsia" w:hAnsiTheme="minorHAnsi" w:cstheme="minorBidi"/>
+              <w:rFonts w:ascii="Times New Roman" w:eastAsiaTheme="minorEastAsia" w:hAnsi="Times New Roman" w:cs="Times New Roman"/>
               <w:noProof/>
               <w:sz w:val="22"/>
               <w:szCs w:val="22"/>
@@ -1835,26 +1837,11 @@
                 <w:rFonts w:ascii="Times New Roman" w:eastAsia="Times New Roman" w:hAnsi="Times New Roman" w:cs="Times New Roman"/>
                 <w:noProof/>
               </w:rPr>
-              <w:t>3.3.1 Biểu đồ hoạt động</w:t>
-            </w:r>
-            <w:r>
-              <w:rPr>
-                <w:rStyle w:val="Hyperlink"/>
-                <w:rFonts w:ascii="Times New Roman" w:eastAsia="Times New Roman" w:hAnsi="Times New Roman" w:cs="Times New Roman"/>
-                <w:noProof/>
-              </w:rPr>
-              <w:t xml:space="preserve"> </w:t>
-            </w:r>
-            <w:r>
-              <w:rPr>
-                <w:rStyle w:val="Hyperlink"/>
-                <w:rFonts w:ascii="Times New Roman" w:eastAsia="Times New Roman" w:hAnsi="Times New Roman" w:cs="Times New Roman"/>
-                <w:noProof/>
-              </w:rPr>
-              <w:t>đăng ký tài khoản:</w:t>
-            </w:r>
-            <w:r>
-              <w:rPr>
+              <w:t>3.3.1 Biểu đồ hoạt động đăng ký tài khoản:</w:t>
+            </w:r>
+            <w:r>
+              <w:rPr>
+                <w:rFonts w:ascii="Times New Roman" w:hAnsi="Times New Roman" w:cs="Times New Roman"/>
                 <w:noProof/>
                 <w:webHidden/>
               </w:rPr>
@@ -1862,6 +1849,7 @@
             </w:r>
             <w:r>
               <w:rPr>
+                <w:rFonts w:ascii="Times New Roman" w:hAnsi="Times New Roman" w:cs="Times New Roman"/>
                 <w:noProof/>
                 <w:webHidden/>
               </w:rPr>
@@ -1869,6 +1857,7 @@
             </w:r>
             <w:r>
               <w:rPr>
+                <w:rFonts w:ascii="Times New Roman" w:hAnsi="Times New Roman" w:cs="Times New Roman"/>
                 <w:noProof/>
                 <w:webHidden/>
               </w:rPr>
@@ -1876,12 +1865,14 @@
             </w:r>
             <w:r>
               <w:rPr>
-                <w:noProof/>
-                <w:webHidden/>
-              </w:rPr>
-            </w:r>
-            <w:r>
-              <w:rPr>
+                <w:rFonts w:ascii="Times New Roman" w:hAnsi="Times New Roman" w:cs="Times New Roman"/>
+                <w:noProof/>
+                <w:webHidden/>
+              </w:rPr>
+            </w:r>
+            <w:r>
+              <w:rPr>
+                <w:rFonts w:ascii="Times New Roman" w:hAnsi="Times New Roman" w:cs="Times New Roman"/>
                 <w:noProof/>
                 <w:webHidden/>
               </w:rPr>
@@ -1889,6 +1880,7 @@
             </w:r>
             <w:r>
               <w:rPr>
+                <w:rFonts w:ascii="Times New Roman" w:hAnsi="Times New Roman" w:cs="Times New Roman"/>
                 <w:noProof/>
                 <w:webHidden/>
               </w:rPr>
@@ -1896,6 +1888,7 @@
             </w:r>
             <w:r>
               <w:rPr>
+                <w:rFonts w:ascii="Times New Roman" w:hAnsi="Times New Roman" w:cs="Times New Roman"/>
                 <w:noProof/>
                 <w:webHidden/>
               </w:rPr>
@@ -1910,7 +1903,7 @@
               <w:tab w:val="right" w:leader="dot" w:pos="9350"/>
             </w:tabs>
             <w:rPr>
-              <w:rFonts w:asciiTheme="minorHAnsi" w:eastAsiaTheme="minorEastAsia" w:hAnsiTheme="minorHAnsi" w:cstheme="minorBidi"/>
+              <w:rFonts w:ascii="Times New Roman" w:eastAsiaTheme="minorEastAsia" w:hAnsi="Times New Roman" w:cs="Times New Roman"/>
               <w:noProof/>
               <w:sz w:val="22"/>
               <w:szCs w:val="22"/>
@@ -1927,6 +1920,7 @@
             </w:r>
             <w:r>
               <w:rPr>
+                <w:rFonts w:ascii="Times New Roman" w:hAnsi="Times New Roman" w:cs="Times New Roman"/>
                 <w:noProof/>
                 <w:webHidden/>
               </w:rPr>
@@ -1934,6 +1928,7 @@
             </w:r>
             <w:r>
               <w:rPr>
+                <w:rFonts w:ascii="Times New Roman" w:hAnsi="Times New Roman" w:cs="Times New Roman"/>
                 <w:noProof/>
                 <w:webHidden/>
               </w:rPr>
@@ -1941,6 +1936,7 @@
             </w:r>
             <w:r>
               <w:rPr>
+                <w:rFonts w:ascii="Times New Roman" w:hAnsi="Times New Roman" w:cs="Times New Roman"/>
                 <w:noProof/>
                 <w:webHidden/>
               </w:rPr>
@@ -1948,12 +1944,14 @@
             </w:r>
             <w:r>
               <w:rPr>
-                <w:noProof/>
-                <w:webHidden/>
-              </w:rPr>
-            </w:r>
-            <w:r>
-              <w:rPr>
+                <w:rFonts w:ascii="Times New Roman" w:hAnsi="Times New Roman" w:cs="Times New Roman"/>
+                <w:noProof/>
+                <w:webHidden/>
+              </w:rPr>
+            </w:r>
+            <w:r>
+              <w:rPr>
+                <w:rFonts w:ascii="Times New Roman" w:hAnsi="Times New Roman" w:cs="Times New Roman"/>
                 <w:noProof/>
                 <w:webHidden/>
               </w:rPr>
@@ -1961,6 +1959,7 @@
             </w:r>
             <w:r>
               <w:rPr>
+                <w:rFonts w:ascii="Times New Roman" w:hAnsi="Times New Roman" w:cs="Times New Roman"/>
                 <w:noProof/>
                 <w:webHidden/>
               </w:rPr>
@@ -1968,6 +1967,7 @@
             </w:r>
             <w:r>
               <w:rPr>
+                <w:rFonts w:ascii="Times New Roman" w:hAnsi="Times New Roman" w:cs="Times New Roman"/>
                 <w:noProof/>
                 <w:webHidden/>
               </w:rPr>
@@ -1975,6 +1975,7 @@
             </w:r>
             <w:r>
               <w:rPr>
+                <w:rFonts w:ascii="Times New Roman" w:hAnsi="Times New Roman" w:cs="Times New Roman"/>
                 <w:noProof/>
                 <w:webHidden/>
               </w:rPr>
@@ -1986,7 +1987,7 @@
           <w:pPr>
             <w:pStyle w:val="TOC1"/>
             <w:rPr>
-              <w:rFonts w:asciiTheme="minorHAnsi" w:eastAsiaTheme="minorEastAsia" w:hAnsiTheme="minorHAnsi" w:cstheme="minorBidi"/>
+              <w:rFonts w:eastAsiaTheme="minorEastAsia"/>
               <w:sz w:val="22"/>
               <w:szCs w:val="22"/>
             </w:rPr>
@@ -2054,7 +2055,7 @@
               <w:tab w:val="right" w:leader="dot" w:pos="9350"/>
             </w:tabs>
             <w:rPr>
-              <w:rFonts w:asciiTheme="minorHAnsi" w:eastAsiaTheme="minorEastAsia" w:hAnsiTheme="minorHAnsi" w:cstheme="minorBidi"/>
+              <w:rFonts w:ascii="Times New Roman" w:eastAsiaTheme="minorEastAsia" w:hAnsi="Times New Roman" w:cs="Times New Roman"/>
               <w:noProof/>
               <w:sz w:val="22"/>
               <w:szCs w:val="22"/>
@@ -2064,26 +2065,14 @@
             <w:r>
               <w:rPr>
                 <w:rStyle w:val="Hyperlink"/>
-                <w:noProof/>
-              </w:rPr>
-              <w:t>4.1 Phân tích</w:t>
-            </w:r>
-            <w:r>
-              <w:rPr>
-                <w:rStyle w:val="Hyperlink"/>
-                <w:noProof/>
-              </w:rPr>
-              <w:t xml:space="preserve"> </w:t>
-            </w:r>
-            <w:r>
-              <w:rPr>
-                <w:rStyle w:val="Hyperlink"/>
-                <w:noProof/>
-              </w:rPr>
-              <w:t>các ca sử dụng:</w:t>
-            </w:r>
-            <w:r>
-              <w:rPr>
+                <w:rFonts w:ascii="Times New Roman" w:hAnsi="Times New Roman" w:cs="Times New Roman"/>
+                <w:noProof/>
+              </w:rPr>
+              <w:t>4.1 Phân tích các ca sử dụng:</w:t>
+            </w:r>
+            <w:r>
+              <w:rPr>
+                <w:rFonts w:ascii="Times New Roman" w:hAnsi="Times New Roman" w:cs="Times New Roman"/>
                 <w:noProof/>
                 <w:webHidden/>
               </w:rPr>
@@ -2091,6 +2080,7 @@
             </w:r>
             <w:r>
               <w:rPr>
+                <w:rFonts w:ascii="Times New Roman" w:hAnsi="Times New Roman" w:cs="Times New Roman"/>
                 <w:noProof/>
                 <w:webHidden/>
               </w:rPr>
@@ -2098,6 +2088,7 @@
             </w:r>
             <w:r>
               <w:rPr>
+                <w:rFonts w:ascii="Times New Roman" w:hAnsi="Times New Roman" w:cs="Times New Roman"/>
                 <w:noProof/>
                 <w:webHidden/>
               </w:rPr>
@@ -2105,12 +2096,14 @@
             </w:r>
             <w:r>
               <w:rPr>
-                <w:noProof/>
-                <w:webHidden/>
-              </w:rPr>
-            </w:r>
-            <w:r>
-              <w:rPr>
+                <w:rFonts w:ascii="Times New Roman" w:hAnsi="Times New Roman" w:cs="Times New Roman"/>
+                <w:noProof/>
+                <w:webHidden/>
+              </w:rPr>
+            </w:r>
+            <w:r>
+              <w:rPr>
+                <w:rFonts w:ascii="Times New Roman" w:hAnsi="Times New Roman" w:cs="Times New Roman"/>
                 <w:noProof/>
                 <w:webHidden/>
               </w:rPr>
@@ -2118,6 +2111,7 @@
             </w:r>
             <w:r>
               <w:rPr>
+                <w:rFonts w:ascii="Times New Roman" w:hAnsi="Times New Roman" w:cs="Times New Roman"/>
                 <w:noProof/>
                 <w:webHidden/>
               </w:rPr>
@@ -2125,6 +2119,7 @@
             </w:r>
             <w:r>
               <w:rPr>
+                <w:rFonts w:ascii="Times New Roman" w:hAnsi="Times New Roman" w:cs="Times New Roman"/>
                 <w:noProof/>
                 <w:webHidden/>
               </w:rPr>
@@ -2132,6 +2127,7 @@
             </w:r>
             <w:r>
               <w:rPr>
+                <w:rFonts w:ascii="Times New Roman" w:hAnsi="Times New Roman" w:cs="Times New Roman"/>
                 <w:noProof/>
                 <w:webHidden/>
               </w:rPr>
@@ -2146,7 +2142,7 @@
               <w:tab w:val="right" w:leader="dot" w:pos="9350"/>
             </w:tabs>
             <w:rPr>
-              <w:rFonts w:asciiTheme="minorHAnsi" w:eastAsiaTheme="minorEastAsia" w:hAnsiTheme="minorHAnsi" w:cstheme="minorBidi"/>
+              <w:rFonts w:ascii="Times New Roman" w:eastAsiaTheme="minorEastAsia" w:hAnsi="Times New Roman" w:cs="Times New Roman"/>
               <w:noProof/>
               <w:sz w:val="22"/>
               <w:szCs w:val="22"/>
@@ -2163,6 +2159,7 @@
             </w:r>
             <w:r>
               <w:rPr>
+                <w:rFonts w:ascii="Times New Roman" w:hAnsi="Times New Roman" w:cs="Times New Roman"/>
                 <w:noProof/>
                 <w:webHidden/>
               </w:rPr>
@@ -2170,6 +2167,7 @@
             </w:r>
             <w:r>
               <w:rPr>
+                <w:rFonts w:ascii="Times New Roman" w:hAnsi="Times New Roman" w:cs="Times New Roman"/>
                 <w:noProof/>
                 <w:webHidden/>
               </w:rPr>
@@ -2177,6 +2175,7 @@
             </w:r>
             <w:r>
               <w:rPr>
+                <w:rFonts w:ascii="Times New Roman" w:hAnsi="Times New Roman" w:cs="Times New Roman"/>
                 <w:noProof/>
                 <w:webHidden/>
               </w:rPr>
@@ -2184,12 +2183,14 @@
             </w:r>
             <w:r>
               <w:rPr>
-                <w:noProof/>
-                <w:webHidden/>
-              </w:rPr>
-            </w:r>
-            <w:r>
-              <w:rPr>
+                <w:rFonts w:ascii="Times New Roman" w:hAnsi="Times New Roman" w:cs="Times New Roman"/>
+                <w:noProof/>
+                <w:webHidden/>
+              </w:rPr>
+            </w:r>
+            <w:r>
+              <w:rPr>
+                <w:rFonts w:ascii="Times New Roman" w:hAnsi="Times New Roman" w:cs="Times New Roman"/>
                 <w:noProof/>
                 <w:webHidden/>
               </w:rPr>
@@ -2197,6 +2198,7 @@
             </w:r>
             <w:r>
               <w:rPr>
+                <w:rFonts w:ascii="Times New Roman" w:hAnsi="Times New Roman" w:cs="Times New Roman"/>
                 <w:noProof/>
                 <w:webHidden/>
               </w:rPr>
@@ -2204,6 +2206,7 @@
             </w:r>
             <w:r>
               <w:rPr>
+                <w:rFonts w:ascii="Times New Roman" w:hAnsi="Times New Roman" w:cs="Times New Roman"/>
                 <w:noProof/>
                 <w:webHidden/>
               </w:rPr>
@@ -2211,6 +2214,7 @@
             </w:r>
             <w:r>
               <w:rPr>
+                <w:rFonts w:ascii="Times New Roman" w:hAnsi="Times New Roman" w:cs="Times New Roman"/>
                 <w:noProof/>
                 <w:webHidden/>
               </w:rPr>
@@ -2225,7 +2229,7 @@
               <w:tab w:val="right" w:leader="dot" w:pos="9350"/>
             </w:tabs>
             <w:rPr>
-              <w:rFonts w:asciiTheme="minorHAnsi" w:eastAsiaTheme="minorEastAsia" w:hAnsiTheme="minorHAnsi" w:cstheme="minorBidi"/>
+              <w:rFonts w:ascii="Times New Roman" w:eastAsiaTheme="minorEastAsia" w:hAnsi="Times New Roman" w:cs="Times New Roman"/>
               <w:noProof/>
               <w:sz w:val="22"/>
               <w:szCs w:val="22"/>
@@ -2242,6 +2246,7 @@
             </w:r>
             <w:r>
               <w:rPr>
+                <w:rFonts w:ascii="Times New Roman" w:hAnsi="Times New Roman" w:cs="Times New Roman"/>
                 <w:noProof/>
                 <w:webHidden/>
               </w:rPr>
@@ -2249,6 +2254,7 @@
             </w:r>
             <w:r>
               <w:rPr>
+                <w:rFonts w:ascii="Times New Roman" w:hAnsi="Times New Roman" w:cs="Times New Roman"/>
                 <w:noProof/>
                 <w:webHidden/>
               </w:rPr>
@@ -2256,6 +2262,7 @@
             </w:r>
             <w:r>
               <w:rPr>
+                <w:rFonts w:ascii="Times New Roman" w:hAnsi="Times New Roman" w:cs="Times New Roman"/>
                 <w:noProof/>
                 <w:webHidden/>
               </w:rPr>
@@ -2263,12 +2270,14 @@
             </w:r>
             <w:r>
               <w:rPr>
-                <w:noProof/>
-                <w:webHidden/>
-              </w:rPr>
-            </w:r>
-            <w:r>
-              <w:rPr>
+                <w:rFonts w:ascii="Times New Roman" w:hAnsi="Times New Roman" w:cs="Times New Roman"/>
+                <w:noProof/>
+                <w:webHidden/>
+              </w:rPr>
+            </w:r>
+            <w:r>
+              <w:rPr>
+                <w:rFonts w:ascii="Times New Roman" w:hAnsi="Times New Roman" w:cs="Times New Roman"/>
                 <w:noProof/>
                 <w:webHidden/>
               </w:rPr>
@@ -2276,6 +2285,7 @@
             </w:r>
             <w:r>
               <w:rPr>
+                <w:rFonts w:ascii="Times New Roman" w:hAnsi="Times New Roman" w:cs="Times New Roman"/>
                 <w:noProof/>
                 <w:webHidden/>
               </w:rPr>
@@ -2283,6 +2293,7 @@
             </w:r>
             <w:r>
               <w:rPr>
+                <w:rFonts w:ascii="Times New Roman" w:hAnsi="Times New Roman" w:cs="Times New Roman"/>
                 <w:noProof/>
                 <w:webHidden/>
               </w:rPr>
@@ -2290,6 +2301,7 @@
             </w:r>
             <w:r>
               <w:rPr>
+                <w:rFonts w:ascii="Times New Roman" w:hAnsi="Times New Roman" w:cs="Times New Roman"/>
                 <w:noProof/>
                 <w:webHidden/>
               </w:rPr>
@@ -2301,7 +2313,7 @@
           <w:pPr>
             <w:pStyle w:val="TOC1"/>
             <w:rPr>
-              <w:rFonts w:asciiTheme="minorHAnsi" w:eastAsiaTheme="minorEastAsia" w:hAnsiTheme="minorHAnsi" w:cstheme="minorBidi"/>
+              <w:rFonts w:eastAsiaTheme="minorEastAsia"/>
               <w:sz w:val="22"/>
               <w:szCs w:val="22"/>
             </w:rPr>
@@ -2369,7 +2381,7 @@
               <w:tab w:val="right" w:leader="dot" w:pos="9350"/>
             </w:tabs>
             <w:rPr>
-              <w:rFonts w:asciiTheme="minorHAnsi" w:eastAsiaTheme="minorEastAsia" w:hAnsiTheme="minorHAnsi" w:cstheme="minorBidi"/>
+              <w:rFonts w:ascii="Times New Roman" w:eastAsiaTheme="minorEastAsia" w:hAnsi="Times New Roman" w:cs="Times New Roman"/>
               <w:noProof/>
               <w:sz w:val="22"/>
               <w:szCs w:val="22"/>
@@ -2379,12 +2391,14 @@
             <w:r>
               <w:rPr>
                 <w:rStyle w:val="Hyperlink"/>
+                <w:rFonts w:ascii="Times New Roman" w:hAnsi="Times New Roman" w:cs="Times New Roman"/>
                 <w:noProof/>
               </w:rPr>
               <w:t>5.1 Thiết kế các lớp use-case</w:t>
             </w:r>
             <w:r>
               <w:rPr>
+                <w:rFonts w:ascii="Times New Roman" w:hAnsi="Times New Roman" w:cs="Times New Roman"/>
                 <w:noProof/>
                 <w:webHidden/>
               </w:rPr>
@@ -2392,6 +2406,7 @@
             </w:r>
             <w:r>
               <w:rPr>
+                <w:rFonts w:ascii="Times New Roman" w:hAnsi="Times New Roman" w:cs="Times New Roman"/>
                 <w:noProof/>
                 <w:webHidden/>
               </w:rPr>
@@ -2399,6 +2414,7 @@
             </w:r>
             <w:r>
               <w:rPr>
+                <w:rFonts w:ascii="Times New Roman" w:hAnsi="Times New Roman" w:cs="Times New Roman"/>
                 <w:noProof/>
                 <w:webHidden/>
               </w:rPr>
@@ -2406,12 +2422,14 @@
             </w:r>
             <w:r>
               <w:rPr>
-                <w:noProof/>
-                <w:webHidden/>
-              </w:rPr>
-            </w:r>
-            <w:r>
-              <w:rPr>
+                <w:rFonts w:ascii="Times New Roman" w:hAnsi="Times New Roman" w:cs="Times New Roman"/>
+                <w:noProof/>
+                <w:webHidden/>
+              </w:rPr>
+            </w:r>
+            <w:r>
+              <w:rPr>
+                <w:rFonts w:ascii="Times New Roman" w:hAnsi="Times New Roman" w:cs="Times New Roman"/>
                 <w:noProof/>
                 <w:webHidden/>
               </w:rPr>
@@ -2419,6 +2437,7 @@
             </w:r>
             <w:r>
               <w:rPr>
+                <w:rFonts w:ascii="Times New Roman" w:hAnsi="Times New Roman" w:cs="Times New Roman"/>
                 <w:noProof/>
                 <w:webHidden/>
               </w:rPr>
@@ -2426,6 +2445,7 @@
             </w:r>
             <w:r>
               <w:rPr>
+                <w:rFonts w:ascii="Times New Roman" w:hAnsi="Times New Roman" w:cs="Times New Roman"/>
                 <w:noProof/>
                 <w:webHidden/>
               </w:rPr>
@@ -2433,6 +2453,7 @@
             </w:r>
             <w:r>
               <w:rPr>
+                <w:rFonts w:ascii="Times New Roman" w:hAnsi="Times New Roman" w:cs="Times New Roman"/>
                 <w:noProof/>
                 <w:webHidden/>
               </w:rPr>
@@ -2444,7 +2465,7 @@
           <w:pPr>
             <w:pStyle w:val="TOC1"/>
             <w:rPr>
-              <w:rFonts w:asciiTheme="minorHAnsi" w:eastAsiaTheme="minorEastAsia" w:hAnsiTheme="minorHAnsi" w:cstheme="minorBidi"/>
+              <w:rFonts w:eastAsiaTheme="minorEastAsia"/>
             </w:rPr>
           </w:pPr>
           <w:r>
@@ -2513,7 +2534,7 @@
               <w:tab w:val="right" w:leader="dot" w:pos="9350"/>
             </w:tabs>
             <w:rPr>
-              <w:rFonts w:asciiTheme="minorHAnsi" w:eastAsiaTheme="minorEastAsia" w:hAnsiTheme="minorHAnsi" w:cstheme="minorBidi"/>
+              <w:rFonts w:ascii="Times New Roman" w:eastAsiaTheme="minorEastAsia" w:hAnsi="Times New Roman" w:cs="Times New Roman"/>
               <w:noProof/>
               <w:sz w:val="22"/>
               <w:szCs w:val="22"/>
@@ -2530,6 +2551,7 @@
             </w:r>
             <w:r>
               <w:rPr>
+                <w:rFonts w:ascii="Times New Roman" w:hAnsi="Times New Roman" w:cs="Times New Roman"/>
                 <w:noProof/>
                 <w:webHidden/>
               </w:rPr>
@@ -2537,6 +2559,7 @@
             </w:r>
             <w:r>
               <w:rPr>
+                <w:rFonts w:ascii="Times New Roman" w:hAnsi="Times New Roman" w:cs="Times New Roman"/>
                 <w:noProof/>
                 <w:webHidden/>
               </w:rPr>
@@ -2544,6 +2567,7 @@
             </w:r>
             <w:r>
               <w:rPr>
+                <w:rFonts w:ascii="Times New Roman" w:hAnsi="Times New Roman" w:cs="Times New Roman"/>
                 <w:noProof/>
                 <w:webHidden/>
               </w:rPr>
@@ -2551,12 +2575,14 @@
             </w:r>
             <w:r>
               <w:rPr>
-                <w:noProof/>
-                <w:webHidden/>
-              </w:rPr>
-            </w:r>
-            <w:r>
-              <w:rPr>
+                <w:rFonts w:ascii="Times New Roman" w:hAnsi="Times New Roman" w:cs="Times New Roman"/>
+                <w:noProof/>
+                <w:webHidden/>
+              </w:rPr>
+            </w:r>
+            <w:r>
+              <w:rPr>
+                <w:rFonts w:ascii="Times New Roman" w:hAnsi="Times New Roman" w:cs="Times New Roman"/>
                 <w:noProof/>
                 <w:webHidden/>
               </w:rPr>
@@ -2564,6 +2590,7 @@
             </w:r>
             <w:r>
               <w:rPr>
+                <w:rFonts w:ascii="Times New Roman" w:hAnsi="Times New Roman" w:cs="Times New Roman"/>
                 <w:noProof/>
                 <w:webHidden/>
               </w:rPr>
@@ -2571,6 +2598,7 @@
             </w:r>
             <w:r>
               <w:rPr>
+                <w:rFonts w:ascii="Times New Roman" w:hAnsi="Times New Roman" w:cs="Times New Roman"/>
                 <w:noProof/>
                 <w:webHidden/>
               </w:rPr>
@@ -2578,6 +2606,7 @@
             </w:r>
             <w:r>
               <w:rPr>
+                <w:rFonts w:ascii="Times New Roman" w:hAnsi="Times New Roman" w:cs="Times New Roman"/>
                 <w:noProof/>
                 <w:webHidden/>
               </w:rPr>
@@ -2592,7 +2621,7 @@
               <w:tab w:val="right" w:leader="dot" w:pos="9350"/>
             </w:tabs>
             <w:rPr>
-              <w:rFonts w:asciiTheme="minorHAnsi" w:eastAsiaTheme="minorEastAsia" w:hAnsiTheme="minorHAnsi" w:cstheme="minorBidi"/>
+              <w:rFonts w:ascii="Times New Roman" w:eastAsiaTheme="minorEastAsia" w:hAnsi="Times New Roman" w:cs="Times New Roman"/>
               <w:noProof/>
               <w:sz w:val="22"/>
               <w:szCs w:val="22"/>
@@ -2602,12 +2631,14 @@
             <w:r>
               <w:rPr>
                 <w:rStyle w:val="Hyperlink"/>
+                <w:rFonts w:ascii="Times New Roman" w:hAnsi="Times New Roman" w:cs="Times New Roman"/>
                 <w:noProof/>
               </w:rPr>
               <w:t>5.2 Thiết kế các giao diện</w:t>
             </w:r>
             <w:r>
               <w:rPr>
+                <w:rFonts w:ascii="Times New Roman" w:hAnsi="Times New Roman" w:cs="Times New Roman"/>
                 <w:noProof/>
                 <w:webHidden/>
               </w:rPr>
@@ -2615,6 +2646,7 @@
             </w:r>
             <w:r>
               <w:rPr>
+                <w:rFonts w:ascii="Times New Roman" w:hAnsi="Times New Roman" w:cs="Times New Roman"/>
                 <w:noProof/>
                 <w:webHidden/>
               </w:rPr>
@@ -2629,7 +2661,7 @@
               <w:tab w:val="right" w:leader="dot" w:pos="9350"/>
             </w:tabs>
             <w:rPr>
-              <w:rFonts w:asciiTheme="minorHAnsi" w:eastAsiaTheme="minorEastAsia" w:hAnsiTheme="minorHAnsi" w:cstheme="minorBidi"/>
+              <w:rFonts w:ascii="Times New Roman" w:eastAsiaTheme="minorEastAsia" w:hAnsi="Times New Roman" w:cs="Times New Roman"/>
               <w:noProof/>
               <w:sz w:val="22"/>
               <w:szCs w:val="22"/>
@@ -2646,6 +2678,7 @@
             </w:r>
             <w:r>
               <w:rPr>
+                <w:rFonts w:ascii="Times New Roman" w:hAnsi="Times New Roman" w:cs="Times New Roman"/>
                 <w:noProof/>
                 <w:webHidden/>
               </w:rPr>
@@ -2653,6 +2686,7 @@
             </w:r>
             <w:r>
               <w:rPr>
+                <w:rFonts w:ascii="Times New Roman" w:hAnsi="Times New Roman" w:cs="Times New Roman"/>
                 <w:noProof/>
                 <w:webHidden/>
               </w:rPr>
@@ -2667,7 +2701,7 @@
               <w:tab w:val="right" w:leader="dot" w:pos="9350"/>
             </w:tabs>
             <w:rPr>
-              <w:rFonts w:asciiTheme="minorHAnsi" w:eastAsiaTheme="minorEastAsia" w:hAnsiTheme="minorHAnsi" w:cstheme="minorBidi"/>
+              <w:rFonts w:ascii="Times New Roman" w:eastAsiaTheme="minorEastAsia" w:hAnsi="Times New Roman" w:cs="Times New Roman"/>
               <w:noProof/>
               <w:sz w:val="22"/>
               <w:szCs w:val="22"/>
@@ -2684,6 +2718,7 @@
             </w:r>
             <w:r>
               <w:rPr>
+                <w:rFonts w:ascii="Times New Roman" w:hAnsi="Times New Roman" w:cs="Times New Roman"/>
                 <w:noProof/>
                 <w:webHidden/>
               </w:rPr>
@@ -2691,6 +2726,7 @@
             </w:r>
             <w:r>
               <w:rPr>
+                <w:rFonts w:ascii="Times New Roman" w:hAnsi="Times New Roman" w:cs="Times New Roman"/>
                 <w:noProof/>
                 <w:webHidden/>
               </w:rPr>
@@ -2705,7 +2741,7 @@
               <w:tab w:val="right" w:leader="dot" w:pos="9350"/>
             </w:tabs>
             <w:rPr>
-              <w:rFonts w:asciiTheme="minorHAnsi" w:eastAsiaTheme="minorEastAsia" w:hAnsiTheme="minorHAnsi" w:cstheme="minorBidi"/>
+              <w:rFonts w:ascii="Times New Roman" w:eastAsiaTheme="minorEastAsia" w:hAnsi="Times New Roman" w:cs="Times New Roman"/>
               <w:noProof/>
               <w:sz w:val="22"/>
               <w:szCs w:val="22"/>
@@ -2722,6 +2758,7 @@
             </w:r>
             <w:r>
               <w:rPr>
+                <w:rFonts w:ascii="Times New Roman" w:hAnsi="Times New Roman" w:cs="Times New Roman"/>
                 <w:noProof/>
                 <w:webHidden/>
               </w:rPr>
@@ -2729,6 +2766,7 @@
             </w:r>
             <w:r>
               <w:rPr>
+                <w:rFonts w:ascii="Times New Roman" w:hAnsi="Times New Roman" w:cs="Times New Roman"/>
                 <w:noProof/>
                 <w:webHidden/>
               </w:rPr>
@@ -2743,7 +2781,7 @@
               <w:tab w:val="right" w:leader="dot" w:pos="9350"/>
             </w:tabs>
             <w:rPr>
-              <w:rFonts w:asciiTheme="minorHAnsi" w:eastAsiaTheme="minorEastAsia" w:hAnsiTheme="minorHAnsi" w:cstheme="minorBidi"/>
+              <w:rFonts w:ascii="Times New Roman" w:eastAsiaTheme="minorEastAsia" w:hAnsi="Times New Roman" w:cs="Times New Roman"/>
               <w:noProof/>
               <w:sz w:val="22"/>
               <w:szCs w:val="22"/>
@@ -2760,6 +2798,7 @@
             </w:r>
             <w:r>
               <w:rPr>
+                <w:rFonts w:ascii="Times New Roman" w:hAnsi="Times New Roman" w:cs="Times New Roman"/>
                 <w:noProof/>
                 <w:webHidden/>
               </w:rPr>
@@ -2767,6 +2806,7 @@
             </w:r>
             <w:r>
               <w:rPr>
+                <w:rFonts w:ascii="Times New Roman" w:hAnsi="Times New Roman" w:cs="Times New Roman"/>
                 <w:noProof/>
                 <w:webHidden/>
               </w:rPr>
@@ -2781,7 +2821,7 @@
               <w:tab w:val="right" w:leader="dot" w:pos="9350"/>
             </w:tabs>
             <w:rPr>
-              <w:rFonts w:asciiTheme="minorHAnsi" w:eastAsiaTheme="minorEastAsia" w:hAnsiTheme="minorHAnsi" w:cstheme="minorBidi"/>
+              <w:rFonts w:ascii="Times New Roman" w:eastAsiaTheme="minorEastAsia" w:hAnsi="Times New Roman" w:cs="Times New Roman"/>
               <w:noProof/>
               <w:sz w:val="22"/>
               <w:szCs w:val="22"/>
@@ -2798,6 +2838,7 @@
             </w:r>
             <w:r>
               <w:rPr>
+                <w:rFonts w:ascii="Times New Roman" w:hAnsi="Times New Roman" w:cs="Times New Roman"/>
                 <w:noProof/>
                 <w:webHidden/>
               </w:rPr>
@@ -2805,6 +2846,7 @@
             </w:r>
             <w:r>
               <w:rPr>
+                <w:rFonts w:ascii="Times New Roman" w:hAnsi="Times New Roman" w:cs="Times New Roman"/>
                 <w:noProof/>
                 <w:webHidden/>
               </w:rPr>
@@ -2819,7 +2861,7 @@
               <w:tab w:val="right" w:leader="dot" w:pos="9350"/>
             </w:tabs>
             <w:rPr>
-              <w:rFonts w:asciiTheme="minorHAnsi" w:eastAsiaTheme="minorEastAsia" w:hAnsiTheme="minorHAnsi" w:cstheme="minorBidi"/>
+              <w:rFonts w:ascii="Times New Roman" w:eastAsiaTheme="minorEastAsia" w:hAnsi="Times New Roman" w:cs="Times New Roman"/>
               <w:noProof/>
               <w:sz w:val="22"/>
               <w:szCs w:val="22"/>
@@ -2836,6 +2878,7 @@
             </w:r>
             <w:r>
               <w:rPr>
+                <w:rFonts w:ascii="Times New Roman" w:hAnsi="Times New Roman" w:cs="Times New Roman"/>
                 <w:noProof/>
                 <w:webHidden/>
               </w:rPr>
@@ -2843,6 +2886,7 @@
             </w:r>
             <w:r>
               <w:rPr>
+                <w:rFonts w:ascii="Times New Roman" w:hAnsi="Times New Roman" w:cs="Times New Roman"/>
                 <w:noProof/>
                 <w:webHidden/>
               </w:rPr>
@@ -2857,7 +2901,7 @@
               <w:tab w:val="right" w:leader="dot" w:pos="9350"/>
             </w:tabs>
             <w:rPr>
-              <w:rFonts w:asciiTheme="minorHAnsi" w:eastAsiaTheme="minorEastAsia" w:hAnsiTheme="minorHAnsi" w:cstheme="minorBidi"/>
+              <w:rFonts w:ascii="Times New Roman" w:eastAsiaTheme="minorEastAsia" w:hAnsi="Times New Roman" w:cs="Times New Roman"/>
               <w:noProof/>
               <w:sz w:val="22"/>
               <w:szCs w:val="22"/>
@@ -2874,6 +2918,7 @@
             </w:r>
             <w:r>
               <w:rPr>
+                <w:rFonts w:ascii="Times New Roman" w:hAnsi="Times New Roman" w:cs="Times New Roman"/>
                 <w:noProof/>
                 <w:webHidden/>
               </w:rPr>
@@ -2881,6 +2926,7 @@
             </w:r>
             <w:r>
               <w:rPr>
+                <w:rFonts w:ascii="Times New Roman" w:hAnsi="Times New Roman" w:cs="Times New Roman"/>
                 <w:noProof/>
                 <w:webHidden/>
               </w:rPr>
@@ -2895,10 +2941,8 @@
               <w:tab w:val="right" w:leader="dot" w:pos="9350"/>
             </w:tabs>
             <w:rPr>
-              <w:rFonts w:asciiTheme="minorHAnsi" w:eastAsiaTheme="minorEastAsia" w:hAnsiTheme="minorHAnsi" w:cstheme="minorBidi"/>
+              <w:rFonts w:ascii="Times New Roman" w:hAnsi="Times New Roman" w:cs="Times New Roman"/>
               <w:noProof/>
-              <w:sz w:val="22"/>
-              <w:szCs w:val="22"/>
             </w:rPr>
           </w:pPr>
           <w:hyperlink w:anchor="_Toc121780169" w:history="1">
@@ -2912,6 +2956,7 @@
             </w:r>
             <w:r>
               <w:rPr>
+                <w:rFonts w:ascii="Times New Roman" w:hAnsi="Times New Roman" w:cs="Times New Roman"/>
                 <w:noProof/>
                 <w:webHidden/>
               </w:rPr>
@@ -2919,12 +2964,18 @@
             </w:r>
             <w:r>
               <w:rPr>
+                <w:rFonts w:ascii="Times New Roman" w:hAnsi="Times New Roman" w:cs="Times New Roman"/>
                 <w:noProof/>
                 <w:webHidden/>
               </w:rPr>
               <w:t>24</w:t>
             </w:r>
           </w:hyperlink>
+        </w:p>
+        <w:p>
+          <w:r>
+            <w:t xml:space="preserve">         5.2.9 Giao diện thông tin đăng ký:…………………………………………………………………………………….25</w:t>
+          </w:r>
         </w:p>
         <w:p>
           <w:pPr>
@@ -2933,7 +2984,7 @@
               <w:tab w:val="right" w:leader="dot" w:pos="9350"/>
             </w:tabs>
             <w:rPr>
-              <w:rFonts w:asciiTheme="minorHAnsi" w:eastAsiaTheme="minorEastAsia" w:hAnsiTheme="minorHAnsi" w:cstheme="minorBidi"/>
+              <w:rFonts w:ascii="Times New Roman" w:eastAsiaTheme="minorEastAsia" w:hAnsi="Times New Roman" w:cs="Times New Roman"/>
               <w:noProof/>
               <w:sz w:val="22"/>
               <w:szCs w:val="22"/>
@@ -2943,12 +2994,14 @@
             <w:r>
               <w:rPr>
                 <w:rStyle w:val="Hyperlink"/>
+                <w:rFonts w:ascii="Times New Roman" w:hAnsi="Times New Roman" w:cs="Times New Roman"/>
                 <w:noProof/>
               </w:rPr>
               <w:t>5.3 Thiết kế database:</w:t>
             </w:r>
             <w:r>
               <w:rPr>
+                <w:rFonts w:ascii="Times New Roman" w:hAnsi="Times New Roman" w:cs="Times New Roman"/>
                 <w:noProof/>
                 <w:webHidden/>
               </w:rPr>
@@ -2956,6 +3009,7 @@
             </w:r>
             <w:r>
               <w:rPr>
+                <w:rFonts w:ascii="Times New Roman" w:hAnsi="Times New Roman" w:cs="Times New Roman"/>
                 <w:noProof/>
                 <w:webHidden/>
               </w:rPr>
@@ -2972,6 +3026,9 @@
             </w:rPr>
           </w:pPr>
           <w:r>
+            <w:rPr>
+              <w:rFonts w:ascii="Times New Roman" w:hAnsi="Times New Roman" w:cs="Times New Roman"/>
+            </w:rPr>
             <w:fldChar w:fldCharType="end"/>
           </w:r>
         </w:p>
@@ -2987,6 +3044,9 @@
         </w:rPr>
       </w:pPr>
       <w:r>
+        <w:rPr>
+          <w:rFonts w:ascii="Times New Roman" w:hAnsi="Times New Roman" w:cs="Times New Roman"/>
+        </w:rPr>
         <w:br w:type="page"/>
       </w:r>
     </w:p>
@@ -4928,7 +4988,7 @@
           <w:right w:val="nil"/>
           <w:between w:val="nil"/>
         </w:pBdr>
-        <w:spacing w:line="276" w:lineRule="auto"/>
+        <w:spacing w:after="0" w:line="276" w:lineRule="auto"/>
         <w:ind w:left="360"/>
         <w:rPr>
           <w:rFonts w:ascii="Times New Roman" w:eastAsia="Times New Roman" w:hAnsi="Times New Roman" w:cs="Times New Roman"/>
@@ -4937,50 +4997,6 @@
           <w:szCs w:val="28"/>
         </w:rPr>
       </w:pPr>
-      <w:r>
-        <w:rPr>
-          <w:rFonts w:ascii="Times New Roman" w:eastAsia="Times New Roman" w:hAnsi="Times New Roman" w:cs="Times New Roman"/>
-          <w:noProof/>
-          <w:color w:val="000000"/>
-          <w:sz w:val="28"/>
-          <w:szCs w:val="28"/>
-        </w:rPr>
-        <w:drawing>
-          <wp:inline distT="0" distB="0" distL="0" distR="0" wp14:anchorId="1A3C2458" wp14:editId="104B138C">
-            <wp:extent cx="5691985" cy="2923540"/>
-            <wp:effectExtent l="0" t="0" r="0" b="0"/>
-            <wp:docPr id="88" name="image11.png"/>
-            <wp:cNvGraphicFramePr/>
-            <a:graphic xmlns:a="http://schemas.openxmlformats.org/drawingml/2006/main">
-              <a:graphicData uri="http://schemas.openxmlformats.org/drawingml/2006/picture">
-                <pic:pic xmlns:pic="http://schemas.openxmlformats.org/drawingml/2006/picture">
-                  <pic:nvPicPr>
-                    <pic:cNvPr id="0" name="image11.png"/>
-                    <pic:cNvPicPr preferRelativeResize="0"/>
-                  </pic:nvPicPr>
-                  <pic:blipFill>
-                    <a:blip r:embed="rId9"/>
-                    <a:srcRect/>
-                    <a:stretch>
-                      <a:fillRect/>
-                    </a:stretch>
-                  </pic:blipFill>
-                  <pic:spPr>
-                    <a:xfrm>
-                      <a:off x="0" y="0"/>
-                      <a:ext cx="5691985" cy="2923540"/>
-                    </a:xfrm>
-                    <a:prstGeom prst="rect">
-                      <a:avLst/>
-                    </a:prstGeom>
-                    <a:ln/>
-                  </pic:spPr>
-                </pic:pic>
-              </a:graphicData>
-            </a:graphic>
-          </wp:inline>
-        </w:drawing>
-      </w:r>
     </w:p>
     <w:p>
       <w:pPr>
@@ -4995,181 +5011,325 @@
         <w:ind w:left="360"/>
         <w:rPr>
           <w:rFonts w:ascii="Times New Roman" w:eastAsia="Times New Roman" w:hAnsi="Times New Roman" w:cs="Times New Roman"/>
-          <w:sz w:val="28"/>
-          <w:szCs w:val="28"/>
-        </w:rPr>
-      </w:pPr>
-    </w:p>
-    <w:p>
-      <w:pPr>
-        <w:spacing w:line="276" w:lineRule="auto"/>
-        <w:jc w:val="center"/>
-        <w:rPr>
-          <w:rFonts w:ascii="Times New Roman" w:eastAsia="Times New Roman" w:hAnsi="Times New Roman" w:cs="Times New Roman"/>
-          <w:sz w:val="28"/>
-          <w:szCs w:val="28"/>
-        </w:rPr>
-      </w:pPr>
-      <w:r>
-        <w:rPr>
-          <w:rFonts w:ascii="Times New Roman" w:eastAsia="Times New Roman" w:hAnsi="Times New Roman" w:cs="Times New Roman"/>
-          <w:sz w:val="28"/>
-          <w:szCs w:val="28"/>
-        </w:rPr>
-        <w:t>Hình 3.1. Biểu đồ Use Case tổng quát</w:t>
-      </w:r>
-    </w:p>
-    <w:p>
-      <w:pPr>
-        <w:spacing w:line="276" w:lineRule="auto"/>
-        <w:rPr>
-          <w:rFonts w:ascii="Times New Roman" w:eastAsia="Times New Roman" w:hAnsi="Times New Roman" w:cs="Times New Roman"/>
-          <w:sz w:val="28"/>
-          <w:szCs w:val="28"/>
-        </w:rPr>
-      </w:pPr>
-    </w:p>
-    <w:p>
-      <w:pPr>
-        <w:spacing w:line="276" w:lineRule="auto"/>
-        <w:rPr>
-          <w:rFonts w:ascii="Times New Roman" w:eastAsia="Times New Roman" w:hAnsi="Times New Roman" w:cs="Times New Roman"/>
-          <w:sz w:val="28"/>
-          <w:szCs w:val="28"/>
-        </w:rPr>
-      </w:pPr>
-    </w:p>
-    <w:p>
-      <w:pPr>
-        <w:pStyle w:val="Heading2"/>
-        <w:rPr>
-          <w:sz w:val="28"/>
-          <w:szCs w:val="28"/>
-        </w:rPr>
-      </w:pPr>
-      <w:bookmarkStart w:id="10" w:name="_Toc121780142"/>
-      <w:r>
-        <w:rPr>
-          <w:sz w:val="28"/>
-          <w:szCs w:val="28"/>
-        </w:rPr>
-        <w:lastRenderedPageBreak/>
-        <w:t>3.2 Mô hình ca sử dụng</w:t>
-      </w:r>
-      <w:bookmarkEnd w:id="10"/>
-      <w:r>
-        <w:rPr>
-          <w:sz w:val="28"/>
-          <w:szCs w:val="28"/>
-        </w:rPr>
-        <w:t xml:space="preserve">  </w:t>
-      </w:r>
-    </w:p>
-    <w:p>
-      <w:pPr>
-        <w:pStyle w:val="Heading3"/>
-        <w:rPr>
-          <w:rFonts w:ascii="Times New Roman" w:eastAsia="Times New Roman" w:hAnsi="Times New Roman" w:cs="Times New Roman"/>
-        </w:rPr>
-      </w:pPr>
-      <w:r>
-        <w:rPr>
-          <w:rFonts w:ascii="Times New Roman" w:eastAsia="Times New Roman" w:hAnsi="Times New Roman" w:cs="Times New Roman"/>
-        </w:rPr>
-        <w:t xml:space="preserve">   </w:t>
-      </w:r>
-      <w:bookmarkStart w:id="11" w:name="_Toc121780143"/>
-      <w:r>
-        <w:rPr>
-          <w:rFonts w:ascii="Times New Roman" w:eastAsia="Times New Roman" w:hAnsi="Times New Roman" w:cs="Times New Roman"/>
-        </w:rPr>
-        <w:t>3.2.1 Biều đồ ca sử dụng mức chi tiết</w:t>
-      </w:r>
-      <w:bookmarkEnd w:id="11"/>
-    </w:p>
-    <w:p>
-      <w:pPr>
-        <w:pStyle w:val="Heading4"/>
-        <w:rPr>
-          <w:rFonts w:ascii="Times New Roman" w:eastAsia="Times New Roman" w:hAnsi="Times New Roman" w:cs="Times New Roman"/>
-        </w:rPr>
-      </w:pPr>
-      <w:r>
-        <w:rPr>
-          <w:rFonts w:ascii="Times New Roman" w:eastAsia="Times New Roman" w:hAnsi="Times New Roman" w:cs="Times New Roman"/>
-        </w:rPr>
-        <w:t xml:space="preserve">   </w:t>
-      </w:r>
-      <w:r>
-        <w:rPr>
-          <w:rFonts w:ascii="Times New Roman" w:eastAsia="Times New Roman" w:hAnsi="Times New Roman" w:cs="Times New Roman"/>
-        </w:rPr>
-        <w:tab/>
-      </w:r>
-      <w:bookmarkStart w:id="12" w:name="_Toc121780144"/>
-      <w:r>
-        <w:rPr>
-          <w:rFonts w:ascii="Times New Roman" w:eastAsia="Times New Roman" w:hAnsi="Times New Roman" w:cs="Times New Roman"/>
-        </w:rPr>
-        <w:t>3.2.1.1 Use Case đăng ký:</w:t>
-      </w:r>
-      <w:bookmarkEnd w:id="12"/>
-    </w:p>
-    <w:p>
-      <w:pPr>
-        <w:rPr>
-          <w:rFonts w:ascii="Times New Roman" w:eastAsia="Times New Roman" w:hAnsi="Times New Roman" w:cs="Times New Roman"/>
-          <w:b/>
-          <w:sz w:val="28"/>
-          <w:szCs w:val="28"/>
-        </w:rPr>
-      </w:pPr>
-      <w:r>
-        <w:rPr>
-          <w:rFonts w:ascii="Times New Roman" w:eastAsia="Times New Roman" w:hAnsi="Times New Roman" w:cs="Times New Roman"/>
-          <w:b/>
-          <w:sz w:val="28"/>
-          <w:szCs w:val="28"/>
-        </w:rPr>
-        <w:tab/>
-      </w:r>
-      <w:r>
-        <w:rPr>
-          <w:rFonts w:ascii="Times New Roman" w:eastAsia="Times New Roman" w:hAnsi="Times New Roman" w:cs="Times New Roman"/>
-          <w:b/>
+          <w:color w:val="000000"/>
+          <w:sz w:val="28"/>
+          <w:szCs w:val="28"/>
+        </w:rPr>
+      </w:pPr>
+      <w:r>
+        <w:rPr>
           <w:noProof/>
-          <w:sz w:val="28"/>
-          <w:szCs w:val="28"/>
         </w:rPr>
         <w:drawing>
-          <wp:inline distT="0" distB="0" distL="0" distR="0" wp14:anchorId="2B399D17" wp14:editId="5C4C5887">
-            <wp:extent cx="5668166" cy="3286584"/>
+          <wp:inline distT="0" distB="0" distL="0" distR="0" wp14:anchorId="4F7401C8" wp14:editId="3BA72051">
+            <wp:extent cx="5943600" cy="3909695"/>
             <wp:effectExtent l="0" t="0" r="0" b="0"/>
-            <wp:docPr id="87" name="image15.png"/>
-            <wp:cNvGraphicFramePr/>
+            <wp:docPr id="5" name="Picture 5"/>
+            <wp:cNvGraphicFramePr>
+              <a:graphicFrameLocks xmlns:a="http://schemas.openxmlformats.org/drawingml/2006/main" noChangeAspect="1"/>
+            </wp:cNvGraphicFramePr>
             <a:graphic xmlns:a="http://schemas.openxmlformats.org/drawingml/2006/main">
               <a:graphicData uri="http://schemas.openxmlformats.org/drawingml/2006/picture">
                 <pic:pic xmlns:pic="http://schemas.openxmlformats.org/drawingml/2006/picture">
                   <pic:nvPicPr>
-                    <pic:cNvPr id="0" name="image15.png"/>
-                    <pic:cNvPicPr preferRelativeResize="0"/>
+                    <pic:cNvPr id="0" name="Picture 7"/>
+                    <pic:cNvPicPr>
+                      <a:picLocks noChangeAspect="1" noChangeArrowheads="1"/>
+                    </pic:cNvPicPr>
                   </pic:nvPicPr>
                   <pic:blipFill>
-                    <a:blip r:embed="rId10"/>
+                    <a:blip r:embed="rId9">
+                      <a:extLst>
+                        <a:ext uri="{28A0092B-C50C-407E-A947-70E740481C1C}">
+                          <a14:useLocalDpi xmlns:a14="http://schemas.microsoft.com/office/drawing/2010/main" val="0"/>
+                        </a:ext>
+                      </a:extLst>
+                    </a:blip>
                     <a:srcRect/>
                     <a:stretch>
                       <a:fillRect/>
                     </a:stretch>
                   </pic:blipFill>
-                  <pic:spPr>
+                  <pic:spPr bwMode="auto">
                     <a:xfrm>
                       <a:off x="0" y="0"/>
-                      <a:ext cx="5668166" cy="3286584"/>
+                      <a:ext cx="5943600" cy="3909695"/>
                     </a:xfrm>
                     <a:prstGeom prst="rect">
                       <a:avLst/>
                     </a:prstGeom>
-                    <a:ln/>
+                    <a:noFill/>
+                    <a:ln>
+                      <a:noFill/>
+                    </a:ln>
+                  </pic:spPr>
+                </pic:pic>
+              </a:graphicData>
+            </a:graphic>
+          </wp:inline>
+        </w:drawing>
+      </w:r>
+    </w:p>
+    <w:p>
+      <w:pPr>
+        <w:pBdr>
+          <w:top w:val="nil"/>
+          <w:left w:val="nil"/>
+          <w:bottom w:val="nil"/>
+          <w:right w:val="nil"/>
+          <w:between w:val="nil"/>
+        </w:pBdr>
+        <w:spacing w:line="276" w:lineRule="auto"/>
+        <w:ind w:left="360"/>
+        <w:rPr>
+          <w:rFonts w:ascii="Times New Roman" w:eastAsia="Times New Roman" w:hAnsi="Times New Roman" w:cs="Times New Roman"/>
+          <w:sz w:val="28"/>
+          <w:szCs w:val="28"/>
+        </w:rPr>
+      </w:pPr>
+    </w:p>
+    <w:p>
+      <w:pPr>
+        <w:spacing w:line="276" w:lineRule="auto"/>
+        <w:jc w:val="center"/>
+        <w:rPr>
+          <w:rFonts w:ascii="Times New Roman" w:eastAsia="Times New Roman" w:hAnsi="Times New Roman" w:cs="Times New Roman"/>
+          <w:sz w:val="28"/>
+          <w:szCs w:val="28"/>
+        </w:rPr>
+      </w:pPr>
+      <w:r>
+        <w:rPr>
+          <w:rFonts w:ascii="Times New Roman" w:eastAsia="Times New Roman" w:hAnsi="Times New Roman" w:cs="Times New Roman"/>
+          <w:sz w:val="28"/>
+          <w:szCs w:val="28"/>
+        </w:rPr>
+        <w:t>Hình 3.1. Biểu đồ Use Case tổng quát</w:t>
+      </w:r>
+    </w:p>
+    <w:p>
+      <w:pPr>
+        <w:spacing w:line="276" w:lineRule="auto"/>
+        <w:rPr>
+          <w:rFonts w:ascii="Times New Roman" w:eastAsia="Times New Roman" w:hAnsi="Times New Roman" w:cs="Times New Roman"/>
+          <w:sz w:val="28"/>
+          <w:szCs w:val="28"/>
+        </w:rPr>
+      </w:pPr>
+    </w:p>
+    <w:p>
+      <w:pPr>
+        <w:spacing w:line="276" w:lineRule="auto"/>
+        <w:rPr>
+          <w:rFonts w:ascii="Times New Roman" w:eastAsia="Times New Roman" w:hAnsi="Times New Roman" w:cs="Times New Roman"/>
+          <w:sz w:val="28"/>
+          <w:szCs w:val="28"/>
+        </w:rPr>
+      </w:pPr>
+    </w:p>
+    <w:p>
+      <w:pPr>
+        <w:pStyle w:val="Heading2"/>
+        <w:rPr>
+          <w:sz w:val="28"/>
+          <w:szCs w:val="28"/>
+        </w:rPr>
+      </w:pPr>
+      <w:bookmarkStart w:id="10" w:name="_Toc121780142"/>
+      <w:r>
+        <w:rPr>
+          <w:sz w:val="28"/>
+          <w:szCs w:val="28"/>
+        </w:rPr>
+        <w:lastRenderedPageBreak/>
+        <w:t>3.2 Mô hình ca sử dụng</w:t>
+      </w:r>
+      <w:bookmarkEnd w:id="10"/>
+      <w:r>
+        <w:rPr>
+          <w:sz w:val="28"/>
+          <w:szCs w:val="28"/>
+        </w:rPr>
+        <w:t xml:space="preserve">  </w:t>
+      </w:r>
+    </w:p>
+    <w:p>
+      <w:pPr>
+        <w:pStyle w:val="Heading3"/>
+        <w:rPr>
+          <w:rFonts w:ascii="Times New Roman" w:eastAsia="Times New Roman" w:hAnsi="Times New Roman" w:cs="Times New Roman"/>
+        </w:rPr>
+      </w:pPr>
+      <w:r>
+        <w:rPr>
+          <w:rFonts w:ascii="Times New Roman" w:eastAsia="Times New Roman" w:hAnsi="Times New Roman" w:cs="Times New Roman"/>
+        </w:rPr>
+        <w:t xml:space="preserve">   </w:t>
+      </w:r>
+      <w:bookmarkStart w:id="11" w:name="_Toc121780143"/>
+      <w:r>
+        <w:rPr>
+          <w:rFonts w:ascii="Times New Roman" w:eastAsia="Times New Roman" w:hAnsi="Times New Roman" w:cs="Times New Roman"/>
+        </w:rPr>
+        <w:t>3.2.1 Biều đồ ca sử dụng mức chi tiết</w:t>
+      </w:r>
+      <w:bookmarkEnd w:id="11"/>
+    </w:p>
+    <w:p>
+      <w:pPr>
+        <w:pStyle w:val="Heading4"/>
+        <w:rPr>
+          <w:rFonts w:ascii="Times New Roman" w:eastAsia="Times New Roman" w:hAnsi="Times New Roman" w:cs="Times New Roman"/>
+        </w:rPr>
+      </w:pPr>
+      <w:r>
+        <w:rPr>
+          <w:rFonts w:ascii="Times New Roman" w:eastAsia="Times New Roman" w:hAnsi="Times New Roman" w:cs="Times New Roman"/>
+        </w:rPr>
+        <w:t xml:space="preserve">   </w:t>
+      </w:r>
+      <w:r>
+        <w:rPr>
+          <w:rFonts w:ascii="Times New Roman" w:eastAsia="Times New Roman" w:hAnsi="Times New Roman" w:cs="Times New Roman"/>
+        </w:rPr>
+        <w:tab/>
+      </w:r>
+      <w:bookmarkStart w:id="12" w:name="_Toc121780144"/>
+      <w:r>
+        <w:rPr>
+          <w:rFonts w:ascii="Times New Roman" w:eastAsia="Times New Roman" w:hAnsi="Times New Roman" w:cs="Times New Roman"/>
+        </w:rPr>
+        <w:t>3.2.1.1 Use Case đăng ký:</w:t>
+      </w:r>
+      <w:bookmarkEnd w:id="12"/>
+    </w:p>
+    <w:p>
+      <w:pPr>
+        <w:jc w:val="center"/>
+        <w:rPr>
+          <w:rFonts w:ascii="Times New Roman" w:eastAsia="Times New Roman" w:hAnsi="Times New Roman" w:cs="Times New Roman"/>
+          <w:b/>
+          <w:sz w:val="28"/>
+          <w:szCs w:val="28"/>
+        </w:rPr>
+      </w:pPr>
+      <w:r>
+        <w:rPr>
+          <w:noProof/>
+        </w:rPr>
+        <mc:AlternateContent>
+          <mc:Choice Requires="wps">
+            <w:drawing>
+              <wp:inline distT="0" distB="0" distL="0" distR="0" wp14:anchorId="12E805CF" wp14:editId="5364F7C2">
+                <wp:extent cx="304800" cy="304800"/>
+                <wp:effectExtent l="0" t="0" r="0" b="0"/>
+                <wp:docPr id="2" name="Rectangle 2" descr="Không có mô tả."/>
+                <wp:cNvGraphicFramePr>
+                  <a:graphicFrameLocks xmlns:a="http://schemas.openxmlformats.org/drawingml/2006/main" noChangeAspect="1"/>
+                </wp:cNvGraphicFramePr>
+                <a:graphic xmlns:a="http://schemas.openxmlformats.org/drawingml/2006/main">
+                  <a:graphicData uri="http://schemas.microsoft.com/office/word/2010/wordprocessingShape">
+                    <wps:wsp>
+                      <wps:cNvSpPr>
+                        <a:spLocks noChangeAspect="1" noChangeArrowheads="1"/>
+                      </wps:cNvSpPr>
+                      <wps:spPr bwMode="auto">
+                        <a:xfrm>
+                          <a:off x="0" y="0"/>
+                          <a:ext cx="304800" cy="304800"/>
+                        </a:xfrm>
+                        <a:prstGeom prst="rect">
+                          <a:avLst/>
+                        </a:prstGeom>
+                        <a:noFill/>
+                        <a:ln>
+                          <a:noFill/>
+                        </a:ln>
+                        <a:extLst>
+                          <a:ext uri="{909E8E84-426E-40DD-AFC4-6F175D3DCCD1}">
+                            <a14:hiddenFill xmlns:a14="http://schemas.microsoft.com/office/drawing/2010/main">
+                              <a:solidFill>
+                                <a:srgbClr val="FFFFFF"/>
+                              </a:solidFill>
+                            </a14:hiddenFill>
+                          </a:ext>
+                          <a:ext uri="{91240B29-F687-4F45-9708-019B960494DF}">
+                            <a14:hiddenLine xmlns:a14="http://schemas.microsoft.com/office/drawing/2010/main" w="9525">
+                              <a:solidFill>
+                                <a:srgbClr val="000000"/>
+                              </a:solidFill>
+                              <a:miter lim="800000"/>
+                              <a:headEnd/>
+                              <a:tailEnd/>
+                            </a14:hiddenLine>
+                          </a:ext>
+                        </a:extLst>
+                      </wps:spPr>
+                      <wps:bodyPr rot="0" vert="horz" wrap="square" lIns="91440" tIns="45720" rIns="91440" bIns="45720" anchor="t" anchorCtr="0" upright="1">
+                        <a:noAutofit/>
+                      </wps:bodyPr>
+                    </wps:wsp>
+                  </a:graphicData>
+                </a:graphic>
+              </wp:inline>
+            </w:drawing>
+          </mc:Choice>
+          <mc:Fallback>
+            <w:pict>
+              <v:rect w14:anchorId="2C7C31C6" id="Rectangle 2" o:spid="_x0000_s1026" alt="Không có mô tả." style="width:24pt;height:24pt;visibility:visible;mso-wrap-style:square;mso-left-percent:-10001;mso-top-percent:-10001;mso-position-horizontal:absolute;mso-position-horizontal-relative:char;mso-position-vertical:absolute;mso-position-vertical-relative:line;mso-left-percent:-10001;mso-top-percent:-10001;v-text-anchor:top" o:gfxdata="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" filled="f" stroked="f">
+                <o:lock v:ext="edit" aspectratio="t"/>
+                <w10:anchorlock/>
+              </v:rect>
+            </w:pict>
+          </mc:Fallback>
+        </mc:AlternateContent>
+      </w:r>
+      <w:r>
+        <w:rPr>
+          <w:noProof/>
+        </w:rPr>
+        <w:drawing>
+          <wp:inline distT="0" distB="0" distL="0" distR="0" wp14:anchorId="6106ED79" wp14:editId="722773F1">
+            <wp:extent cx="5943600" cy="2661920"/>
+            <wp:effectExtent l="0" t="0" r="0" b="5080"/>
+            <wp:docPr id="4" name="Picture 4"/>
+            <wp:cNvGraphicFramePr>
+              <a:graphicFrameLocks xmlns:a="http://schemas.openxmlformats.org/drawingml/2006/main" noChangeAspect="1"/>
+            </wp:cNvGraphicFramePr>
+            <a:graphic xmlns:a="http://schemas.openxmlformats.org/drawingml/2006/main">
+              <a:graphicData uri="http://schemas.openxmlformats.org/drawingml/2006/picture">
+                <pic:pic xmlns:pic="http://schemas.openxmlformats.org/drawingml/2006/picture">
+                  <pic:nvPicPr>
+                    <pic:cNvPr id="0" name="Picture 5"/>
+                    <pic:cNvPicPr>
+                      <a:picLocks noChangeAspect="1" noChangeArrowheads="1"/>
+                    </pic:cNvPicPr>
+                  </pic:nvPicPr>
+                  <pic:blipFill>
+                    <a:blip r:embed="rId10">
+                      <a:extLst>
+                        <a:ext uri="{28A0092B-C50C-407E-A947-70E740481C1C}">
+                          <a14:useLocalDpi xmlns:a14="http://schemas.microsoft.com/office/drawing/2010/main" val="0"/>
+                        </a:ext>
+                      </a:extLst>
+                    </a:blip>
+                    <a:srcRect/>
+                    <a:stretch>
+                      <a:fillRect/>
+                    </a:stretch>
+                  </pic:blipFill>
+                  <pic:spPr bwMode="auto">
+                    <a:xfrm>
+                      <a:off x="0" y="0"/>
+                      <a:ext cx="5943600" cy="2661920"/>
+                    </a:xfrm>
+                    <a:prstGeom prst="rect">
+                      <a:avLst/>
+                    </a:prstGeom>
+                    <a:noFill/>
+                    <a:ln>
+                      <a:noFill/>
+                    </a:ln>
                   </pic:spPr>
                 </pic:pic>
               </a:graphicData>
@@ -5273,26 +5433,26 @@
       <w:r>
         <w:rPr>
           <w:rFonts w:ascii="Times New Roman" w:eastAsia="Times New Roman" w:hAnsi="Times New Roman" w:cs="Times New Roman"/>
-          <w:noProof/>
           <w:sz w:val="28"/>
           <w:szCs w:val="28"/>
         </w:rPr>
         <w:drawing>
-          <wp:inline distT="0" distB="0" distL="0" distR="0" wp14:anchorId="77ED1B14" wp14:editId="5E34C34D">
-            <wp:extent cx="5353797" cy="3353268"/>
-            <wp:effectExtent l="0" t="0" r="0" b="0"/>
-            <wp:docPr id="90" name="image3.png"/>
-            <wp:cNvGraphicFramePr/>
+          <wp:inline distT="0" distB="0" distL="0" distR="0" wp14:anchorId="42A3618A" wp14:editId="7430034D">
+            <wp:extent cx="5943600" cy="3916680"/>
+            <wp:effectExtent l="0" t="0" r="0" b="7620"/>
+            <wp:docPr id="6" name="Picture 6"/>
+            <wp:cNvGraphicFramePr>
+              <a:graphicFrameLocks xmlns:a="http://schemas.openxmlformats.org/drawingml/2006/main" noChangeAspect="1"/>
+            </wp:cNvGraphicFramePr>
             <a:graphic xmlns:a="http://schemas.openxmlformats.org/drawingml/2006/main">
               <a:graphicData uri="http://schemas.openxmlformats.org/drawingml/2006/picture">
                 <pic:pic xmlns:pic="http://schemas.openxmlformats.org/drawingml/2006/picture">
                   <pic:nvPicPr>
-                    <pic:cNvPr id="0" name="image3.png"/>
-                    <pic:cNvPicPr preferRelativeResize="0"/>
+                    <pic:cNvPr id="1" name=""/>
+                    <pic:cNvPicPr/>
                   </pic:nvPicPr>
                   <pic:blipFill>
                     <a:blip r:embed="rId11"/>
-                    <a:srcRect/>
                     <a:stretch>
                       <a:fillRect/>
                     </a:stretch>
@@ -5300,12 +5460,11 @@
                   <pic:spPr>
                     <a:xfrm>
                       <a:off x="0" y="0"/>
-                      <a:ext cx="5353797" cy="3353268"/>
+                      <a:ext cx="5943600" cy="3916680"/>
                     </a:xfrm>
                     <a:prstGeom prst="rect">
                       <a:avLst/>
                     </a:prstGeom>
-                    <a:ln/>
                   </pic:spPr>
                 </pic:pic>
               </a:graphicData>
@@ -5656,6 +5815,7 @@
       </w:pPr>
       <w:r>
         <w:rPr>
+          <w:rFonts w:ascii="Times New Roman" w:hAnsi="Times New Roman" w:cs="Times New Roman"/>
           <w:noProof/>
         </w:rPr>
         <w:drawing>
@@ -6010,24 +6170,24 @@
       <w:r>
         <w:rPr>
           <w:rFonts w:ascii="Times New Roman" w:eastAsia="Times New Roman" w:hAnsi="Times New Roman" w:cs="Times New Roman"/>
-          <w:noProof/>
         </w:rPr>
         <w:drawing>
-          <wp:inline distT="0" distB="0" distL="0" distR="0" wp14:anchorId="15172D98" wp14:editId="353CE647">
-            <wp:extent cx="5943600" cy="2415540"/>
+          <wp:inline distT="0" distB="0" distL="0" distR="0" wp14:anchorId="445B26E0" wp14:editId="452A799A">
+            <wp:extent cx="5943600" cy="2975610"/>
             <wp:effectExtent l="0" t="0" r="0" b="0"/>
-            <wp:docPr id="79" name="image4.png"/>
-            <wp:cNvGraphicFramePr/>
+            <wp:docPr id="7" name="Picture 7"/>
+            <wp:cNvGraphicFramePr>
+              <a:graphicFrameLocks xmlns:a="http://schemas.openxmlformats.org/drawingml/2006/main" noChangeAspect="1"/>
+            </wp:cNvGraphicFramePr>
             <a:graphic xmlns:a="http://schemas.openxmlformats.org/drawingml/2006/main">
               <a:graphicData uri="http://schemas.openxmlformats.org/drawingml/2006/picture">
                 <pic:pic xmlns:pic="http://schemas.openxmlformats.org/drawingml/2006/picture">
                   <pic:nvPicPr>
-                    <pic:cNvPr id="0" name="image4.png"/>
-                    <pic:cNvPicPr preferRelativeResize="0"/>
+                    <pic:cNvPr id="1" name=""/>
+                    <pic:cNvPicPr/>
                   </pic:nvPicPr>
                   <pic:blipFill>
                     <a:blip r:embed="rId16"/>
-                    <a:srcRect/>
                     <a:stretch>
                       <a:fillRect/>
                     </a:stretch>
@@ -6035,12 +6195,11 @@
                   <pic:spPr>
                     <a:xfrm>
                       <a:off x="0" y="0"/>
-                      <a:ext cx="5943600" cy="2415540"/>
+                      <a:ext cx="5943600" cy="2975610"/>
                     </a:xfrm>
                     <a:prstGeom prst="rect">
                       <a:avLst/>
                     </a:prstGeom>
-                    <a:ln/>
                   </pic:spPr>
                 </pic:pic>
               </a:graphicData>
@@ -6088,24 +6247,24 @@
       <w:r>
         <w:rPr>
           <w:rFonts w:ascii="Times New Roman" w:eastAsia="Times New Roman" w:hAnsi="Times New Roman" w:cs="Times New Roman"/>
-          <w:noProof/>
         </w:rPr>
         <w:drawing>
-          <wp:inline distT="0" distB="0" distL="0" distR="0" wp14:anchorId="7C5B0542" wp14:editId="4AE5C284">
-            <wp:extent cx="5943600" cy="2376170"/>
+          <wp:inline distT="0" distB="0" distL="0" distR="0" wp14:anchorId="20B7D163" wp14:editId="51F59BF9">
+            <wp:extent cx="5943600" cy="3146425"/>
             <wp:effectExtent l="0" t="0" r="0" b="0"/>
-            <wp:docPr id="80" name="image20.png"/>
-            <wp:cNvGraphicFramePr/>
+            <wp:docPr id="8" name="Picture 8"/>
+            <wp:cNvGraphicFramePr>
+              <a:graphicFrameLocks xmlns:a="http://schemas.openxmlformats.org/drawingml/2006/main" noChangeAspect="1"/>
+            </wp:cNvGraphicFramePr>
             <a:graphic xmlns:a="http://schemas.openxmlformats.org/drawingml/2006/main">
               <a:graphicData uri="http://schemas.openxmlformats.org/drawingml/2006/picture">
                 <pic:pic xmlns:pic="http://schemas.openxmlformats.org/drawingml/2006/picture">
                   <pic:nvPicPr>
-                    <pic:cNvPr id="0" name="image20.png"/>
-                    <pic:cNvPicPr preferRelativeResize="0"/>
+                    <pic:cNvPr id="1" name=""/>
+                    <pic:cNvPicPr/>
                   </pic:nvPicPr>
                   <pic:blipFill>
                     <a:blip r:embed="rId17"/>
-                    <a:srcRect/>
                     <a:stretch>
                       <a:fillRect/>
                     </a:stretch>
@@ -6113,12 +6272,11 @@
                   <pic:spPr>
                     <a:xfrm>
                       <a:off x="0" y="0"/>
-                      <a:ext cx="5943600" cy="2376170"/>
+                      <a:ext cx="5943600" cy="3146425"/>
                     </a:xfrm>
                     <a:prstGeom prst="rect">
                       <a:avLst/>
                     </a:prstGeom>
-                    <a:ln/>
                   </pic:spPr>
                 </pic:pic>
               </a:graphicData>
@@ -6167,17 +6325,7 @@
         <w:pStyle w:val="Heading2"/>
       </w:pPr>
       <w:r>
-        <w:lastRenderedPageBreak/>
-        <w:t>5.</w:t>
-      </w:r>
-      <w:r>
-        <w:t>2</w:t>
-      </w:r>
-      <w:r>
-        <w:t xml:space="preserve"> </w:t>
-      </w:r>
-      <w:r>
-        <w:t>Thiết kế các giao diện</w:t>
+        <w:t>5.2 Thiết kế các giao diện</w:t>
       </w:r>
     </w:p>
     <w:p>
@@ -6402,7 +6550,6 @@
         <w:rPr>
           <w:rFonts w:ascii="Times New Roman" w:eastAsia="Times New Roman" w:hAnsi="Times New Roman" w:cs="Times New Roman"/>
         </w:rPr>
-        <w:lastRenderedPageBreak/>
         <w:t>5.</w:t>
       </w:r>
       <w:r>
@@ -6598,7 +6745,6 @@
         <w:rPr>
           <w:rFonts w:ascii="Times New Roman" w:eastAsia="Times New Roman" w:hAnsi="Times New Roman" w:cs="Times New Roman"/>
         </w:rPr>
-        <w:lastRenderedPageBreak/>
         <w:t>5.</w:t>
       </w:r>
       <w:r>
@@ -7490,105 +7636,181 @@
     </w:p>
     <w:p>
       <w:pPr>
+        <w:jc w:val="center"/>
+        <w:rPr>
+          <w:rFonts w:ascii="Times New Roman" w:eastAsia="Times New Roman" w:hAnsi="Times New Roman" w:cs="Times New Roman"/>
+        </w:rPr>
+      </w:pPr>
+    </w:p>
+    <w:p>
+      <w:pPr>
+        <w:jc w:val="center"/>
+        <w:rPr>
+          <w:rFonts w:ascii="Times New Roman" w:eastAsia="Times New Roman" w:hAnsi="Times New Roman" w:cs="Times New Roman"/>
+        </w:rPr>
+      </w:pPr>
+    </w:p>
+    <w:p>
+      <w:pPr>
+        <w:jc w:val="center"/>
+        <w:rPr>
+          <w:rFonts w:ascii="Times New Roman" w:eastAsia="Times New Roman" w:hAnsi="Times New Roman" w:cs="Times New Roman"/>
+        </w:rPr>
+      </w:pPr>
+    </w:p>
+    <w:p>
+      <w:pPr>
+        <w:jc w:val="center"/>
+        <w:rPr>
+          <w:rFonts w:ascii="Times New Roman" w:eastAsia="Times New Roman" w:hAnsi="Times New Roman" w:cs="Times New Roman"/>
+        </w:rPr>
+      </w:pPr>
+    </w:p>
+    <w:p>
+      <w:pPr>
+        <w:jc w:val="center"/>
+        <w:rPr>
+          <w:rFonts w:ascii="Times New Roman" w:eastAsia="Times New Roman" w:hAnsi="Times New Roman" w:cs="Times New Roman"/>
+        </w:rPr>
+      </w:pPr>
+    </w:p>
+    <w:p>
+      <w:pPr>
+        <w:jc w:val="center"/>
+        <w:rPr>
+          <w:rFonts w:ascii="Times New Roman" w:eastAsia="Times New Roman" w:hAnsi="Times New Roman" w:cs="Times New Roman"/>
+        </w:rPr>
+      </w:pPr>
+    </w:p>
+    <w:p>
+      <w:pPr>
+        <w:jc w:val="center"/>
+        <w:rPr>
+          <w:rFonts w:ascii="Times New Roman" w:eastAsia="Times New Roman" w:hAnsi="Times New Roman" w:cs="Times New Roman"/>
+        </w:rPr>
+      </w:pPr>
+    </w:p>
+    <w:p>
+      <w:pPr>
+        <w:jc w:val="center"/>
+        <w:rPr>
+          <w:rFonts w:ascii="Times New Roman" w:eastAsia="Times New Roman" w:hAnsi="Times New Roman" w:cs="Times New Roman"/>
+        </w:rPr>
+      </w:pPr>
+    </w:p>
+    <w:p>
+      <w:pPr>
+        <w:jc w:val="center"/>
+        <w:rPr>
+          <w:rFonts w:ascii="Times New Roman" w:eastAsia="Times New Roman" w:hAnsi="Times New Roman" w:cs="Times New Roman"/>
+        </w:rPr>
+      </w:pPr>
+    </w:p>
+    <w:p>
+      <w:pPr>
+        <w:jc w:val="center"/>
+        <w:rPr>
+          <w:rFonts w:ascii="Times New Roman" w:eastAsia="Times New Roman" w:hAnsi="Times New Roman" w:cs="Times New Roman"/>
+        </w:rPr>
+      </w:pPr>
+    </w:p>
+    <w:p>
+      <w:pPr>
         <w:pStyle w:val="Heading3"/>
         <w:rPr>
           <w:rFonts w:ascii="Times New Roman" w:eastAsia="Times New Roman" w:hAnsi="Times New Roman" w:cs="Times New Roman"/>
         </w:rPr>
       </w:pPr>
-    </w:p>
-    <w:p>
-      <w:pPr>
-        <w:rPr>
-          <w:rFonts w:ascii="Times New Roman" w:eastAsia="Times New Roman" w:hAnsi="Times New Roman" w:cs="Times New Roman"/>
-          <w:b/>
-          <w:sz w:val="28"/>
-          <w:szCs w:val="28"/>
-        </w:rPr>
-      </w:pPr>
-      <w:r>
-        <w:rPr>
-          <w:rFonts w:ascii="Times New Roman" w:eastAsia="Times New Roman" w:hAnsi="Times New Roman" w:cs="Times New Roman"/>
-          <w:b/>
-          <w:sz w:val="28"/>
-          <w:szCs w:val="28"/>
-        </w:rPr>
-        <w:t xml:space="preserve">  </w:t>
-      </w:r>
-    </w:p>
-    <w:p>
-      <w:pPr>
-        <w:rPr>
-          <w:rFonts w:ascii="Times New Roman" w:eastAsia="Times New Roman" w:hAnsi="Times New Roman" w:cs="Times New Roman"/>
-          <w:b/>
-          <w:sz w:val="28"/>
-          <w:szCs w:val="28"/>
-        </w:rPr>
-      </w:pPr>
-    </w:p>
-    <w:p>
-      <w:pPr>
-        <w:rPr>
-          <w:rFonts w:ascii="Times New Roman" w:eastAsia="Times New Roman" w:hAnsi="Times New Roman" w:cs="Times New Roman"/>
-          <w:b/>
-          <w:sz w:val="28"/>
-          <w:szCs w:val="28"/>
-        </w:rPr>
-      </w:pPr>
-    </w:p>
-    <w:p>
-      <w:pPr>
-        <w:rPr>
-          <w:rFonts w:ascii="Times New Roman" w:eastAsia="Times New Roman" w:hAnsi="Times New Roman" w:cs="Times New Roman"/>
-          <w:b/>
-          <w:sz w:val="28"/>
-          <w:szCs w:val="28"/>
-        </w:rPr>
-      </w:pPr>
-    </w:p>
-    <w:p>
-      <w:pPr>
-        <w:rPr>
-          <w:rFonts w:ascii="Times New Roman" w:eastAsia="Times New Roman" w:hAnsi="Times New Roman" w:cs="Times New Roman"/>
-          <w:b/>
-          <w:sz w:val="28"/>
-          <w:szCs w:val="28"/>
-        </w:rPr>
-      </w:pPr>
-    </w:p>
-    <w:p>
-      <w:pPr>
-        <w:rPr>
-          <w:rFonts w:ascii="Times New Roman" w:eastAsia="Times New Roman" w:hAnsi="Times New Roman" w:cs="Times New Roman"/>
-          <w:b/>
-          <w:sz w:val="28"/>
-          <w:szCs w:val="28"/>
-        </w:rPr>
-      </w:pPr>
-    </w:p>
-    <w:p>
-      <w:pPr>
-        <w:rPr>
-          <w:rFonts w:ascii="Times New Roman" w:eastAsia="Times New Roman" w:hAnsi="Times New Roman" w:cs="Times New Roman"/>
-          <w:b/>
-          <w:sz w:val="28"/>
-          <w:szCs w:val="28"/>
-        </w:rPr>
-      </w:pPr>
-    </w:p>
-    <w:p>
-      <w:pPr>
-        <w:rPr>
-          <w:rFonts w:ascii="Times New Roman" w:eastAsia="Times New Roman" w:hAnsi="Times New Roman" w:cs="Times New Roman"/>
-          <w:b/>
-          <w:sz w:val="28"/>
-          <w:szCs w:val="28"/>
-        </w:rPr>
-      </w:pPr>
-    </w:p>
-    <w:p>
-      <w:pPr>
-        <w:pStyle w:val="Heading2"/>
-        <w:rPr>
+      <w:r>
+        <w:rPr>
+          <w:rFonts w:ascii="Times New Roman" w:eastAsia="Times New Roman" w:hAnsi="Times New Roman" w:cs="Times New Roman"/>
+        </w:rPr>
+        <w:lastRenderedPageBreak/>
+        <w:t>5.2.</w:t>
+      </w:r>
+      <w:r>
+        <w:rPr>
+          <w:rFonts w:ascii="Times New Roman" w:eastAsia="Times New Roman" w:hAnsi="Times New Roman" w:cs="Times New Roman"/>
+        </w:rPr>
+        <w:t>9</w:t>
+      </w:r>
+      <w:r>
+        <w:rPr>
+          <w:rFonts w:ascii="Times New Roman" w:eastAsia="Times New Roman" w:hAnsi="Times New Roman" w:cs="Times New Roman"/>
+        </w:rPr>
+        <w:t xml:space="preserve"> Giao diện thông tin đăng ký:</w:t>
+      </w:r>
+    </w:p>
+    <w:p>
+      <w:pPr>
+        <w:rPr>
+          <w:rFonts w:ascii="Times New Roman" w:hAnsi="Times New Roman" w:cs="Times New Roman"/>
+        </w:rPr>
+      </w:pPr>
+    </w:p>
+    <w:p>
+      <w:pPr>
+        <w:jc w:val="center"/>
+        <w:rPr>
+          <w:rFonts w:ascii="Times New Roman" w:hAnsi="Times New Roman" w:cs="Times New Roman"/>
+        </w:rPr>
+      </w:pPr>
+      <w:r>
+        <w:rPr>
+          <w:rFonts w:ascii="Times New Roman" w:hAnsi="Times New Roman" w:cs="Times New Roman"/>
+          <w:noProof/>
+        </w:rPr>
+        <w:drawing>
+          <wp:inline distT="0" distB="0" distL="0" distR="0" wp14:anchorId="193E562F" wp14:editId="077D0266">
+            <wp:extent cx="3858163" cy="2391109"/>
+            <wp:effectExtent l="0" t="0" r="0" b="9525"/>
+            <wp:docPr id="1" name="Picture 1"/>
+            <wp:cNvGraphicFramePr>
+              <a:graphicFrameLocks xmlns:a="http://schemas.openxmlformats.org/drawingml/2006/main" noChangeAspect="1"/>
+            </wp:cNvGraphicFramePr>
+            <a:graphic xmlns:a="http://schemas.openxmlformats.org/drawingml/2006/main">
+              <a:graphicData uri="http://schemas.openxmlformats.org/drawingml/2006/picture">
+                <pic:pic xmlns:pic="http://schemas.openxmlformats.org/drawingml/2006/picture">
+                  <pic:nvPicPr>
+                    <pic:cNvPr id="1" name=""/>
+                    <pic:cNvPicPr/>
+                  </pic:nvPicPr>
+                  <pic:blipFill>
+                    <a:blip r:embed="rId26"/>
+                    <a:stretch>
+                      <a:fillRect/>
+                    </a:stretch>
+                  </pic:blipFill>
+                  <pic:spPr>
+                    <a:xfrm>
+                      <a:off x="0" y="0"/>
+                      <a:ext cx="3858163" cy="2391109"/>
+                    </a:xfrm>
+                    <a:prstGeom prst="rect">
+                      <a:avLst/>
+                    </a:prstGeom>
+                  </pic:spPr>
+                </pic:pic>
+              </a:graphicData>
+            </a:graphic>
+          </wp:inline>
+        </w:drawing>
+      </w:r>
+    </w:p>
+    <w:p>
+      <w:pPr>
+        <w:jc w:val="center"/>
+        <w:rPr>
+          <w:rFonts w:ascii="Times New Roman" w:eastAsia="Times New Roman" w:hAnsi="Times New Roman" w:cs="Times New Roman"/>
+        </w:rPr>
+      </w:pPr>
+    </w:p>
+    <w:p>
+      <w:pPr>
+        <w:rPr>
+          <w:rFonts w:ascii="Times New Roman" w:eastAsia="Times New Roman" w:hAnsi="Times New Roman" w:cs="Times New Roman"/>
+          <w:b/>
+          <w:bCs/>
           <w:sz w:val="28"/>
           <w:szCs w:val="28"/>
         </w:rPr>
@@ -7596,14 +7818,19 @@
       <w:bookmarkStart w:id="40" w:name="_Toc121780170"/>
       <w:r>
         <w:rPr>
-          <w:sz w:val="28"/>
-          <w:szCs w:val="28"/>
-        </w:rPr>
-        <w:lastRenderedPageBreak/>
+          <w:rFonts w:ascii="Times New Roman" w:hAnsi="Times New Roman" w:cs="Times New Roman"/>
+          <w:b/>
+          <w:bCs/>
+          <w:sz w:val="28"/>
+          <w:szCs w:val="28"/>
+        </w:rPr>
         <w:t>5.</w:t>
       </w:r>
       <w:r>
         <w:rPr>
+          <w:rFonts w:ascii="Times New Roman" w:hAnsi="Times New Roman" w:cs="Times New Roman"/>
+          <w:b/>
+          <w:bCs/>
           <w:sz w:val="28"/>
           <w:szCs w:val="28"/>
         </w:rPr>
@@ -7611,6 +7838,9 @@
       </w:r>
       <w:r>
         <w:rPr>
+          <w:rFonts w:ascii="Times New Roman" w:hAnsi="Times New Roman" w:cs="Times New Roman"/>
+          <w:b/>
+          <w:bCs/>
           <w:sz w:val="28"/>
           <w:szCs w:val="28"/>
         </w:rPr>
@@ -7668,7 +7898,7 @@
                     <pic:cNvPicPr preferRelativeResize="0"/>
                   </pic:nvPicPr>
                   <pic:blipFill>
-                    <a:blip r:embed="rId26"/>
+                    <a:blip r:embed="rId27"/>
                     <a:srcRect/>
                     <a:stretch>
                       <a:fillRect/>
@@ -7702,7 +7932,7 @@
       </w:pPr>
     </w:p>
     <w:sectPr>
-      <w:footerReference w:type="default" r:id="rId27"/>
+      <w:footerReference w:type="default" r:id="rId28"/>
       <w:pgSz w:w="12240" w:h="15840"/>
       <w:pgMar w:top="1440" w:right="1440" w:bottom="1440" w:left="1440" w:header="708" w:footer="708" w:gutter="0"/>
       <w:pgNumType w:start="1"/>

</xml_diff>